<commit_message>
+Function to search for events and teams (updated)
</commit_message>
<xml_diff>
--- a/Terceira Entrega/Análise de Sistemas/FR-Updated.docx
+++ b/Terceira Entrega/Análise de Sistemas/FR-Updated.docx
@@ -69,7 +69,7 @@
     </w:p>
     <w:tbl>
       <w:tblPr>
-        <w:tblStyle w:val="TabelacomGrelha"/>
+        <w:tblStyle w:val="TableGrid"/>
         <w:tblW w:w="10060" w:type="dxa"/>
         <w:tblLayout w:type="fixed"/>
         <w:tblLook w:val="04A0" w:firstRow="1" w:lastRow="0" w:firstColumn="1" w:lastColumn="0" w:noHBand="0" w:noVBand="1"/>
@@ -823,7 +823,7 @@
     </w:p>
     <w:tbl>
       <w:tblPr>
-        <w:tblStyle w:val="TabelacomGrelha"/>
+        <w:tblStyle w:val="TableGrid"/>
         <w:tblW w:w="0" w:type="auto"/>
         <w:tblInd w:w="137" w:type="dxa"/>
         <w:tblLook w:val="04A0" w:firstRow="1" w:lastRow="0" w:firstColumn="1" w:lastColumn="0" w:noHBand="0" w:noVBand="1"/>
@@ -842,7 +842,7 @@
           </w:tcPr>
           <w:p>
             <w:pPr>
-              <w:pStyle w:val="Ttulo1"/>
+              <w:pStyle w:val="Heading1"/>
               <w:numPr>
                 <w:ilvl w:val="0"/>
                 <w:numId w:val="0"/>
@@ -873,7 +873,7 @@
           </w:tcPr>
           <w:p>
             <w:pPr>
-              <w:pStyle w:val="Ttulo1"/>
+              <w:pStyle w:val="Heading1"/>
               <w:numPr>
                 <w:ilvl w:val="0"/>
                 <w:numId w:val="0"/>
@@ -901,7 +901,7 @@
           </w:tcPr>
           <w:p>
             <w:pPr>
-              <w:pStyle w:val="Ttulo1"/>
+              <w:pStyle w:val="Heading1"/>
               <w:numPr>
                 <w:ilvl w:val="0"/>
                 <w:numId w:val="0"/>
@@ -929,7 +929,7 @@
           </w:tcPr>
           <w:p>
             <w:pPr>
-              <w:pStyle w:val="Ttulo1"/>
+              <w:pStyle w:val="Heading1"/>
               <w:numPr>
                 <w:ilvl w:val="0"/>
                 <w:numId w:val="0"/>
@@ -958,7 +958,7 @@
           </w:tcPr>
           <w:p>
             <w:pPr>
-              <w:pStyle w:val="Ttulo1"/>
+              <w:pStyle w:val="Heading1"/>
               <w:numPr>
                 <w:ilvl w:val="0"/>
                 <w:numId w:val="0"/>
@@ -989,7 +989,7 @@
           </w:tcPr>
           <w:p>
             <w:pPr>
-              <w:pStyle w:val="Ttulo1"/>
+              <w:pStyle w:val="Heading1"/>
               <w:numPr>
                 <w:ilvl w:val="0"/>
                 <w:numId w:val="0"/>
@@ -1020,7 +1020,7 @@
           </w:tcPr>
           <w:p>
             <w:pPr>
-              <w:pStyle w:val="Ttulo1"/>
+              <w:pStyle w:val="Heading1"/>
               <w:numPr>
                 <w:ilvl w:val="0"/>
                 <w:numId w:val="0"/>
@@ -1052,7 +1052,7 @@
           </w:tcPr>
           <w:p>
             <w:pPr>
-              <w:pStyle w:val="Ttulo1"/>
+              <w:pStyle w:val="Heading1"/>
               <w:numPr>
                 <w:ilvl w:val="0"/>
                 <w:numId w:val="0"/>
@@ -1146,7 +1146,7 @@
           </w:tcPr>
           <w:p>
             <w:pPr>
-              <w:pStyle w:val="Ttulo1"/>
+              <w:pStyle w:val="Heading1"/>
               <w:numPr>
                 <w:ilvl w:val="0"/>
                 <w:numId w:val="0"/>
@@ -1168,7 +1168,7 @@
           </w:tcPr>
           <w:p>
             <w:pPr>
-              <w:pStyle w:val="Ttulo1"/>
+              <w:pStyle w:val="Heading1"/>
               <w:numPr>
                 <w:ilvl w:val="0"/>
                 <w:numId w:val="0"/>
@@ -1190,7 +1190,7 @@
           </w:tcPr>
           <w:p>
             <w:pPr>
-              <w:pStyle w:val="Ttulo1"/>
+              <w:pStyle w:val="Heading1"/>
               <w:numPr>
                 <w:ilvl w:val="0"/>
                 <w:numId w:val="0"/>
@@ -1212,7 +1212,7 @@
           </w:tcPr>
           <w:p>
             <w:pPr>
-              <w:pStyle w:val="Ttulo1"/>
+              <w:pStyle w:val="Heading1"/>
               <w:numPr>
                 <w:ilvl w:val="0"/>
                 <w:numId w:val="0"/>
@@ -1235,7 +1235,7 @@
           </w:tcPr>
           <w:p>
             <w:pPr>
-              <w:pStyle w:val="Ttulo1"/>
+              <w:pStyle w:val="Heading1"/>
               <w:numPr>
                 <w:ilvl w:val="0"/>
                 <w:numId w:val="0"/>
@@ -1257,7 +1257,7 @@
           </w:tcPr>
           <w:p>
             <w:pPr>
-              <w:pStyle w:val="Ttulo1"/>
+              <w:pStyle w:val="Heading1"/>
               <w:numPr>
                 <w:ilvl w:val="0"/>
                 <w:numId w:val="0"/>
@@ -1279,7 +1279,7 @@
           </w:tcPr>
           <w:p>
             <w:pPr>
-              <w:pStyle w:val="Ttulo1"/>
+              <w:pStyle w:val="Heading1"/>
               <w:numPr>
                 <w:ilvl w:val="0"/>
                 <w:numId w:val="0"/>
@@ -1301,7 +1301,7 @@
           </w:tcPr>
           <w:p>
             <w:pPr>
-              <w:pStyle w:val="Ttulo1"/>
+              <w:pStyle w:val="Heading1"/>
               <w:numPr>
                 <w:ilvl w:val="0"/>
                 <w:numId w:val="0"/>
@@ -1324,7 +1324,7 @@
           </w:tcPr>
           <w:p>
             <w:pPr>
-              <w:pStyle w:val="Ttulo1"/>
+              <w:pStyle w:val="Heading1"/>
               <w:numPr>
                 <w:ilvl w:val="0"/>
                 <w:numId w:val="0"/>
@@ -1346,7 +1346,7 @@
           </w:tcPr>
           <w:p>
             <w:pPr>
-              <w:pStyle w:val="Ttulo1"/>
+              <w:pStyle w:val="Heading1"/>
               <w:numPr>
                 <w:ilvl w:val="0"/>
                 <w:numId w:val="0"/>
@@ -1368,7 +1368,7 @@
           </w:tcPr>
           <w:p>
             <w:pPr>
-              <w:pStyle w:val="Ttulo1"/>
+              <w:pStyle w:val="Heading1"/>
               <w:numPr>
                 <w:ilvl w:val="0"/>
                 <w:numId w:val="0"/>
@@ -1390,7 +1390,7 @@
           </w:tcPr>
           <w:p>
             <w:pPr>
-              <w:pStyle w:val="Ttulo1"/>
+              <w:pStyle w:val="Heading1"/>
               <w:numPr>
                 <w:ilvl w:val="0"/>
                 <w:numId w:val="0"/>
@@ -1444,7 +1444,7 @@
     </w:p>
     <w:p>
       <w:pPr>
-        <w:pStyle w:val="ndice1"/>
+        <w:pStyle w:val="TOC1"/>
         <w:rPr>
           <w:rFonts w:eastAsiaTheme="minorEastAsia"/>
           <w:b w:val="0"/>
@@ -1467,7 +1467,7 @@
       <w:hyperlink w:anchor="_Toc52567686" w:history="1">
         <w:r>
           <w:rPr>
-            <w:rStyle w:val="Hiperligao"/>
+            <w:rStyle w:val="Hyperlink"/>
           </w:rPr>
           <w:t>Sumário Executivo</w:t>
         </w:r>
@@ -1516,7 +1516,7 @@
     </w:p>
     <w:p>
       <w:pPr>
-        <w:pStyle w:val="ndice1"/>
+        <w:pStyle w:val="TOC1"/>
         <w:rPr>
           <w:rFonts w:eastAsiaTheme="minorEastAsia"/>
           <w:b w:val="0"/>
@@ -1530,7 +1530,7 @@
       <w:hyperlink w:anchor="_Toc52567687" w:history="1">
         <w:r>
           <w:rPr>
-            <w:rStyle w:val="Hiperligao"/>
+            <w:rStyle w:val="Hyperlink"/>
           </w:rPr>
           <w:t>Acrónimos</w:t>
         </w:r>
@@ -1579,7 +1579,7 @@
     </w:p>
     <w:p>
       <w:pPr>
-        <w:pStyle w:val="ndice1"/>
+        <w:pStyle w:val="TOC1"/>
         <w:rPr>
           <w:rFonts w:eastAsiaTheme="minorEastAsia"/>
           <w:b w:val="0"/>
@@ -1593,7 +1593,7 @@
       <w:hyperlink w:anchor="_Toc52567688" w:history="1">
         <w:r>
           <w:rPr>
-            <w:rStyle w:val="Hiperligao"/>
+            <w:rStyle w:val="Hyperlink"/>
           </w:rPr>
           <w:t>1</w:t>
         </w:r>
@@ -1611,7 +1611,7 @@
         </w:r>
         <w:r>
           <w:rPr>
-            <w:rStyle w:val="Hiperligao"/>
+            <w:rStyle w:val="Hyperlink"/>
           </w:rPr>
           <w:t>Introdução</w:t>
         </w:r>
@@ -1660,7 +1660,7 @@
     </w:p>
     <w:p>
       <w:pPr>
-        <w:pStyle w:val="ndice1"/>
+        <w:pStyle w:val="TOC1"/>
         <w:rPr>
           <w:rFonts w:eastAsiaTheme="minorEastAsia"/>
           <w:b w:val="0"/>
@@ -1674,7 +1674,7 @@
       <w:hyperlink w:anchor="_Toc52567689" w:history="1">
         <w:r>
           <w:rPr>
-            <w:rStyle w:val="Hiperligao"/>
+            <w:rStyle w:val="Hyperlink"/>
           </w:rPr>
           <w:t>2</w:t>
         </w:r>
@@ -1692,7 +1692,7 @@
         </w:r>
         <w:r>
           <w:rPr>
-            <w:rStyle w:val="Hiperligao"/>
+            <w:rStyle w:val="Hyperlink"/>
           </w:rPr>
           <w:t>Diagrama de Contexto do Sistema xxx</w:t>
         </w:r>
@@ -1741,7 +1741,7 @@
     </w:p>
     <w:p>
       <w:pPr>
-        <w:pStyle w:val="ndice1"/>
+        <w:pStyle w:val="TOC1"/>
         <w:rPr>
           <w:rFonts w:eastAsiaTheme="minorEastAsia"/>
           <w:b w:val="0"/>
@@ -1755,7 +1755,7 @@
       <w:hyperlink w:anchor="_Toc52567690" w:history="1">
         <w:r>
           <w:rPr>
-            <w:rStyle w:val="Hiperligao"/>
+            <w:rStyle w:val="Hyperlink"/>
           </w:rPr>
           <w:t>3</w:t>
         </w:r>
@@ -1773,7 +1773,7 @@
         </w:r>
         <w:r>
           <w:rPr>
-            <w:rStyle w:val="Hiperligao"/>
+            <w:rStyle w:val="Hyperlink"/>
           </w:rPr>
           <w:t>Diagrama de Casos de Utilização do Sistema xxx</w:t>
         </w:r>
@@ -1822,7 +1822,7 @@
     </w:p>
     <w:p>
       <w:pPr>
-        <w:pStyle w:val="ndice1"/>
+        <w:pStyle w:val="TOC1"/>
         <w:rPr>
           <w:rFonts w:eastAsiaTheme="minorEastAsia"/>
           <w:b w:val="0"/>
@@ -1836,7 +1836,7 @@
       <w:hyperlink w:anchor="_Toc52567691" w:history="1">
         <w:r>
           <w:rPr>
-            <w:rStyle w:val="Hiperligao"/>
+            <w:rStyle w:val="Hyperlink"/>
           </w:rPr>
           <w:t>3.1</w:t>
         </w:r>
@@ -1854,7 +1854,7 @@
         </w:r>
         <w:r>
           <w:rPr>
-            <w:rStyle w:val="Hiperligao"/>
+            <w:rStyle w:val="Hyperlink"/>
           </w:rPr>
           <w:t>Casos de Uso – Descrição Geral</w:t>
         </w:r>
@@ -1903,7 +1903,7 @@
     </w:p>
     <w:p>
       <w:pPr>
-        <w:pStyle w:val="ndice3"/>
+        <w:pStyle w:val="TOC3"/>
         <w:tabs>
           <w:tab w:val="right" w:leader="dot" w:pos="10195"/>
         </w:tabs>
@@ -1920,7 +1920,7 @@
       <w:hyperlink w:anchor="_Toc52567692" w:history="1">
         <w:r>
           <w:rPr>
-            <w:rStyle w:val="Hiperligao"/>
+            <w:rStyle w:val="Hyperlink"/>
             <w:noProof/>
           </w:rPr>
           <w:t>UCxx – Nome SMART</w:t>
@@ -1977,7 +1977,7 @@
     </w:p>
     <w:p>
       <w:pPr>
-        <w:pStyle w:val="ndice3"/>
+        <w:pStyle w:val="TOC3"/>
         <w:tabs>
           <w:tab w:val="right" w:leader="dot" w:pos="10195"/>
         </w:tabs>
@@ -1994,7 +1994,7 @@
       <w:hyperlink w:anchor="_Toc52567693" w:history="1">
         <w:r>
           <w:rPr>
-            <w:rStyle w:val="Hiperligao"/>
+            <w:rStyle w:val="Hyperlink"/>
             <w:noProof/>
           </w:rPr>
           <w:t>UCxx – Nome SMART</w:t>
@@ -2051,7 +2051,7 @@
     </w:p>
     <w:p>
       <w:pPr>
-        <w:pStyle w:val="ndice3"/>
+        <w:pStyle w:val="TOC3"/>
         <w:tabs>
           <w:tab w:val="right" w:leader="dot" w:pos="10195"/>
         </w:tabs>
@@ -2068,7 +2068,7 @@
       <w:hyperlink w:anchor="_Toc52567694" w:history="1">
         <w:r>
           <w:rPr>
-            <w:rStyle w:val="Hiperligao"/>
+            <w:rStyle w:val="Hyperlink"/>
             <w:noProof/>
           </w:rPr>
           <w:t>UCxx – Nome SMART</w:t>
@@ -2125,7 +2125,7 @@
     </w:p>
     <w:p>
       <w:pPr>
-        <w:pStyle w:val="ndice1"/>
+        <w:pStyle w:val="TOC1"/>
         <w:rPr>
           <w:rFonts w:eastAsiaTheme="minorEastAsia"/>
           <w:b w:val="0"/>
@@ -2139,7 +2139,7 @@
       <w:hyperlink w:anchor="_Toc52567695" w:history="1">
         <w:r>
           <w:rPr>
-            <w:rStyle w:val="Hiperligao"/>
+            <w:rStyle w:val="Hyperlink"/>
           </w:rPr>
           <w:t>3.2</w:t>
         </w:r>
@@ -2157,7 +2157,7 @@
         </w:r>
         <w:r>
           <w:rPr>
-            <w:rStyle w:val="Hiperligao"/>
+            <w:rStyle w:val="Hyperlink"/>
           </w:rPr>
           <w:t>Descrição Detalhada dos Casos de Utilização</w:t>
         </w:r>
@@ -2206,7 +2206,7 @@
     </w:p>
     <w:p>
       <w:pPr>
-        <w:pStyle w:val="ndice3"/>
+        <w:pStyle w:val="TOC3"/>
         <w:tabs>
           <w:tab w:val="right" w:leader="dot" w:pos="10195"/>
         </w:tabs>
@@ -2223,7 +2223,7 @@
       <w:hyperlink w:anchor="_Toc52567696" w:history="1">
         <w:r>
           <w:rPr>
-            <w:rStyle w:val="Hiperligao"/>
+            <w:rStyle w:val="Hyperlink"/>
             <w:noProof/>
           </w:rPr>
           <w:t>UCxx – Comprar batatas fritas</w:t>
@@ -2280,7 +2280,7 @@
     </w:p>
     <w:p>
       <w:pPr>
-        <w:pStyle w:val="ndice3"/>
+        <w:pStyle w:val="TOC3"/>
         <w:tabs>
           <w:tab w:val="right" w:leader="dot" w:pos="10195"/>
         </w:tabs>
@@ -2297,7 +2297,7 @@
       <w:hyperlink w:anchor="_Toc52567697" w:history="1">
         <w:r>
           <w:rPr>
-            <w:rStyle w:val="Hiperligao"/>
+            <w:rStyle w:val="Hyperlink"/>
             <w:noProof/>
           </w:rPr>
           <w:t>UCxx – Comprar batatas fritas</w:t>
@@ -2354,7 +2354,7 @@
     </w:p>
     <w:p>
       <w:pPr>
-        <w:pStyle w:val="ndice1"/>
+        <w:pStyle w:val="TOC1"/>
         <w:rPr>
           <w:rFonts w:eastAsiaTheme="minorEastAsia"/>
           <w:b w:val="0"/>
@@ -2368,7 +2368,7 @@
       <w:hyperlink w:anchor="_Toc52567698" w:history="1">
         <w:r>
           <w:rPr>
-            <w:rStyle w:val="Hiperligao"/>
+            <w:rStyle w:val="Hyperlink"/>
           </w:rPr>
           <w:t>4</w:t>
         </w:r>
@@ -2386,7 +2386,7 @@
         </w:r>
         <w:r>
           <w:rPr>
-            <w:rStyle w:val="Hiperligao"/>
+            <w:rStyle w:val="Hyperlink"/>
           </w:rPr>
           <w:t>Modelo de Domínio do Sistema xxx</w:t>
         </w:r>
@@ -2435,7 +2435,7 @@
     </w:p>
     <w:p>
       <w:pPr>
-        <w:pStyle w:val="ndice1"/>
+        <w:pStyle w:val="TOC1"/>
         <w:rPr>
           <w:rFonts w:eastAsiaTheme="minorEastAsia"/>
           <w:b w:val="0"/>
@@ -2449,7 +2449,7 @@
       <w:hyperlink w:anchor="_Toc52567699" w:history="1">
         <w:r>
           <w:rPr>
-            <w:rStyle w:val="Hiperligao"/>
+            <w:rStyle w:val="Hyperlink"/>
           </w:rPr>
           <w:t>5</w:t>
         </w:r>
@@ -2467,7 +2467,7 @@
         </w:r>
         <w:r>
           <w:rPr>
-            <w:rStyle w:val="Hiperligao"/>
+            <w:rStyle w:val="Hyperlink"/>
           </w:rPr>
           <w:t>Diagrama Máquina de Estados xxx</w:t>
         </w:r>
@@ -2516,7 +2516,7 @@
     </w:p>
     <w:p>
       <w:pPr>
-        <w:pStyle w:val="ndice1"/>
+        <w:pStyle w:val="TOC1"/>
         <w:rPr>
           <w:rFonts w:eastAsiaTheme="minorEastAsia"/>
           <w:b w:val="0"/>
@@ -2530,7 +2530,7 @@
       <w:hyperlink w:anchor="_Toc52567700" w:history="1">
         <w:r>
           <w:rPr>
-            <w:rStyle w:val="Hiperligao"/>
+            <w:rStyle w:val="Hyperlink"/>
           </w:rPr>
           <w:t>6</w:t>
         </w:r>
@@ -2548,7 +2548,7 @@
         </w:r>
         <w:r>
           <w:rPr>
-            <w:rStyle w:val="Hiperligao"/>
+            <w:rStyle w:val="Hyperlink"/>
           </w:rPr>
           <w:t>Apresentação da Arquitetura do Sistema</w:t>
         </w:r>
@@ -2597,7 +2597,7 @@
     </w:p>
     <w:p>
       <w:pPr>
-        <w:pStyle w:val="ndice1"/>
+        <w:pStyle w:val="TOC1"/>
         <w:rPr>
           <w:rFonts w:eastAsiaTheme="minorEastAsia"/>
           <w:b w:val="0"/>
@@ -2611,7 +2611,7 @@
       <w:hyperlink w:anchor="_Toc52567701" w:history="1">
         <w:r>
           <w:rPr>
-            <w:rStyle w:val="Hiperligao"/>
+            <w:rStyle w:val="Hyperlink"/>
           </w:rPr>
           <w:t>7</w:t>
         </w:r>
@@ -2629,7 +2629,7 @@
         </w:r>
         <w:r>
           <w:rPr>
-            <w:rStyle w:val="Hiperligao"/>
+            <w:rStyle w:val="Hyperlink"/>
           </w:rPr>
           <w:t>Especificação de Processos Negócio</w:t>
         </w:r>
@@ -2678,7 +2678,7 @@
     </w:p>
     <w:p>
       <w:pPr>
-        <w:pStyle w:val="ndice3"/>
+        <w:pStyle w:val="TOC3"/>
         <w:tabs>
           <w:tab w:val="right" w:leader="dot" w:pos="10195"/>
         </w:tabs>
@@ -2695,7 +2695,7 @@
       <w:hyperlink w:anchor="_Toc52567702" w:history="1">
         <w:r>
           <w:rPr>
-            <w:rStyle w:val="Hiperligao"/>
+            <w:rStyle w:val="Hyperlink"/>
             <w:noProof/>
           </w:rPr>
           <w:t>Processo 1: «nome SMART do cenário»</w:t>
@@ -2752,7 +2752,7 @@
     </w:p>
     <w:p>
       <w:pPr>
-        <w:pStyle w:val="ndice3"/>
+        <w:pStyle w:val="TOC3"/>
         <w:tabs>
           <w:tab w:val="right" w:leader="dot" w:pos="10195"/>
         </w:tabs>
@@ -2769,7 +2769,7 @@
       <w:hyperlink w:anchor="_Toc52567703" w:history="1">
         <w:r>
           <w:rPr>
-            <w:rStyle w:val="Hiperligao"/>
+            <w:rStyle w:val="Hyperlink"/>
             <w:noProof/>
           </w:rPr>
           <w:t>Processo 2 ou sub-processo: «nome SMART do cenário»</w:t>
@@ -2826,7 +2826,7 @@
     </w:p>
     <w:p>
       <w:pPr>
-        <w:pStyle w:val="ndice3"/>
+        <w:pStyle w:val="TOC3"/>
         <w:tabs>
           <w:tab w:val="right" w:leader="dot" w:pos="10195"/>
         </w:tabs>
@@ -2843,7 +2843,7 @@
       <w:hyperlink w:anchor="_Toc52567704" w:history="1">
         <w:r>
           <w:rPr>
-            <w:rStyle w:val="Hiperligao"/>
+            <w:rStyle w:val="Hyperlink"/>
             <w:noProof/>
           </w:rPr>
           <w:t>Processo 3 ou sub-processo: «nome SMART do cenário»</w:t>
@@ -2900,7 +2900,7 @@
     </w:p>
     <w:p>
       <w:pPr>
-        <w:pStyle w:val="ndice1"/>
+        <w:pStyle w:val="TOC1"/>
         <w:rPr>
           <w:rFonts w:eastAsiaTheme="minorEastAsia"/>
           <w:b w:val="0"/>
@@ -2914,7 +2914,7 @@
       <w:hyperlink w:anchor="_Toc52567705" w:history="1">
         <w:r>
           <w:rPr>
-            <w:rStyle w:val="Hiperligao"/>
+            <w:rStyle w:val="Hyperlink"/>
           </w:rPr>
           <w:t>Anexo A: Manual de Utilização da Aplicação xxx</w:t>
         </w:r>
@@ -2963,7 +2963,7 @@
     </w:p>
     <w:p>
       <w:pPr>
-        <w:pStyle w:val="ndice1"/>
+        <w:pStyle w:val="TOC1"/>
         <w:rPr>
           <w:rFonts w:eastAsiaTheme="minorEastAsia"/>
           <w:b w:val="0"/>
@@ -2977,7 +2977,7 @@
       <w:hyperlink w:anchor="_Toc52567706" w:history="1">
         <w:r>
           <w:rPr>
-            <w:rStyle w:val="Hiperligao"/>
+            <w:rStyle w:val="Hyperlink"/>
           </w:rPr>
           <w:t>Anexo B: Frameworks utilizadas no desenvolvimento da solução</w:t>
         </w:r>
@@ -3026,7 +3026,7 @@
     </w:p>
     <w:p>
       <w:pPr>
-        <w:pStyle w:val="ndice1"/>
+        <w:pStyle w:val="TOC1"/>
         <w:rPr>
           <w:rFonts w:eastAsiaTheme="minorEastAsia"/>
           <w:b w:val="0"/>
@@ -3040,7 +3040,7 @@
       <w:hyperlink w:anchor="_Toc52567707" w:history="1">
         <w:r>
           <w:rPr>
-            <w:rStyle w:val="Hiperligao"/>
+            <w:rStyle w:val="Hyperlink"/>
           </w:rPr>
           <w:t>Anexo C: Levantamento de Requisitos do Sistema xxx</w:t>
         </w:r>
@@ -3089,7 +3089,7 @@
     </w:p>
     <w:p>
       <w:pPr>
-        <w:pStyle w:val="ndice3"/>
+        <w:pStyle w:val="TOC3"/>
         <w:tabs>
           <w:tab w:val="right" w:leader="dot" w:pos="10195"/>
         </w:tabs>
@@ -3106,7 +3106,7 @@
       <w:hyperlink w:anchor="_Toc52567708" w:history="1">
         <w:r>
           <w:rPr>
-            <w:rStyle w:val="Hiperligao"/>
+            <w:rStyle w:val="Hyperlink"/>
             <w:noProof/>
           </w:rPr>
           <w:t>Requisitos Funcionais</w:t>
@@ -3163,7 +3163,7 @@
     </w:p>
     <w:p>
       <w:pPr>
-        <w:pStyle w:val="ndice3"/>
+        <w:pStyle w:val="TOC3"/>
         <w:tabs>
           <w:tab w:val="right" w:leader="dot" w:pos="10195"/>
         </w:tabs>
@@ -3180,7 +3180,7 @@
       <w:hyperlink w:anchor="_Toc52567709" w:history="1">
         <w:r>
           <w:rPr>
-            <w:rStyle w:val="Hiperligao"/>
+            <w:rStyle w:val="Hyperlink"/>
             <w:noProof/>
           </w:rPr>
           <w:t>Requisitos Não Funcionais</w:t>
@@ -3237,7 +3237,7 @@
     </w:p>
     <w:p>
       <w:pPr>
-        <w:pStyle w:val="ndice1"/>
+        <w:pStyle w:val="TOC1"/>
         <w:rPr>
           <w:rFonts w:eastAsiaTheme="minorEastAsia"/>
           <w:b w:val="0"/>
@@ -3251,7 +3251,7 @@
       <w:hyperlink w:anchor="_Toc52567710" w:history="1">
         <w:r>
           <w:rPr>
-            <w:rStyle w:val="Hiperligao"/>
+            <w:rStyle w:val="Hyperlink"/>
           </w:rPr>
           <w:t>Anexo D: Especificação das Interfaces API</w:t>
         </w:r>
@@ -3300,7 +3300,7 @@
     </w:p>
     <w:p>
       <w:pPr>
-        <w:pStyle w:val="ndice2"/>
+        <w:pStyle w:val="TOC2"/>
         <w:rPr>
           <w:rFonts w:eastAsiaTheme="minorEastAsia"/>
           <w:smallCaps w:val="0"/>
@@ -3312,7 +3312,7 @@
       <w:hyperlink w:anchor="_Toc52567711" w:history="1">
         <w:r>
           <w:rPr>
-            <w:rStyle w:val="Hiperligao"/>
+            <w:rStyle w:val="Hyperlink"/>
             <w:i/>
             <w:highlight w:val="yellow"/>
           </w:rPr>
@@ -3363,7 +3363,7 @@
     </w:p>
     <w:p>
       <w:pPr>
-        <w:pStyle w:val="ndice2"/>
+        <w:pStyle w:val="TOC2"/>
         <w:rPr>
           <w:rFonts w:eastAsiaTheme="minorEastAsia"/>
           <w:smallCaps w:val="0"/>
@@ -3375,7 +3375,7 @@
       <w:hyperlink w:anchor="_Toc52567712" w:history="1">
         <w:r>
           <w:rPr>
-            <w:rStyle w:val="Hiperligao"/>
+            <w:rStyle w:val="Hyperlink"/>
             <w:i/>
             <w:highlight w:val="yellow"/>
           </w:rPr>
@@ -3426,7 +3426,7 @@
     </w:p>
     <w:p>
       <w:pPr>
-        <w:pStyle w:val="ndice1"/>
+        <w:pStyle w:val="TOC1"/>
         <w:rPr>
           <w:rFonts w:eastAsiaTheme="minorEastAsia"/>
           <w:b w:val="0"/>
@@ -3440,7 +3440,7 @@
       <w:hyperlink w:anchor="_Toc52567713" w:history="1">
         <w:r>
           <w:rPr>
-            <w:rStyle w:val="Hiperligao"/>
+            <w:rStyle w:val="Hyperlink"/>
           </w:rPr>
           <w:t>Anexo E: Funcionamento da Unidade Curricular</w:t>
         </w:r>
@@ -3510,7 +3510,7 @@
     </w:p>
     <w:p>
       <w:pPr>
-        <w:pStyle w:val="Ttulo1"/>
+        <w:pStyle w:val="Heading1"/>
         <w:numPr>
           <w:ilvl w:val="0"/>
           <w:numId w:val="0"/>
@@ -3604,7 +3604,7 @@
     <w:p/>
     <w:p>
       <w:pPr>
-        <w:pStyle w:val="Ttulo1"/>
+        <w:pStyle w:val="Heading1"/>
         <w:numPr>
           <w:ilvl w:val="0"/>
           <w:numId w:val="0"/>
@@ -3760,7 +3760,7 @@
     </w:p>
     <w:p>
       <w:pPr>
-        <w:pStyle w:val="Ttulo1"/>
+        <w:pStyle w:val="Heading1"/>
       </w:pPr>
       <w:bookmarkStart w:id="4" w:name="_Toc52567688"/>
       <w:r>
@@ -4182,7 +4182,7 @@
     </w:p>
     <w:p>
       <w:pPr>
-        <w:pStyle w:val="Ttulo1"/>
+        <w:pStyle w:val="Heading1"/>
       </w:pPr>
       <w:bookmarkStart w:id="5" w:name="_Toc52567689"/>
       <w:r>
@@ -4209,7 +4209,7 @@
       <w:hyperlink r:id="rId8" w:history="1">
         <w:r>
           <w:rPr>
-            <w:rStyle w:val="Hiperligao"/>
+            <w:rStyle w:val="Hyperlink"/>
             <w:rFonts w:cstheme="minorHAnsi"/>
             <w:i/>
             <w:color w:val="0000FF"/>
@@ -4469,7 +4469,7 @@
     </w:p>
     <w:p>
       <w:pPr>
-        <w:pStyle w:val="PargrafodaLista"/>
+        <w:pStyle w:val="ListParagraph"/>
         <w:numPr>
           <w:ilvl w:val="0"/>
           <w:numId w:val="32"/>
@@ -4489,7 +4489,7 @@
     </w:p>
     <w:p>
       <w:pPr>
-        <w:pStyle w:val="PargrafodaLista"/>
+        <w:pStyle w:val="ListParagraph"/>
         <w:numPr>
           <w:ilvl w:val="0"/>
           <w:numId w:val="32"/>
@@ -4509,7 +4509,7 @@
     </w:p>
     <w:p>
       <w:pPr>
-        <w:pStyle w:val="PargrafodaLista"/>
+        <w:pStyle w:val="ListParagraph"/>
         <w:numPr>
           <w:ilvl w:val="0"/>
           <w:numId w:val="32"/>
@@ -4553,7 +4553,7 @@
       </w:r>
       <w:r>
         <w:rPr>
-          <w:rStyle w:val="Refdenotaderodap"/>
+          <w:rStyle w:val="FootnoteReference"/>
           <w:sz w:val="22"/>
           <w:highlight w:val="yellow"/>
         </w:rPr>
@@ -4583,7 +4583,7 @@
     </w:p>
     <w:p>
       <w:pPr>
-        <w:pStyle w:val="Ttulo1"/>
+        <w:pStyle w:val="Heading1"/>
       </w:pPr>
       <w:bookmarkStart w:id="6" w:name="_Toc52567690"/>
       <w:r>
@@ -4713,7 +4713,7 @@
     </w:p>
     <w:p>
       <w:pPr>
-        <w:pStyle w:val="Ttulo1"/>
+        <w:pStyle w:val="Heading1"/>
         <w:numPr>
           <w:ilvl w:val="1"/>
           <w:numId w:val="6"/>
@@ -4836,7 +4836,7 @@
     </w:p>
     <w:p>
       <w:pPr>
-        <w:pStyle w:val="Ttulo3"/>
+        <w:pStyle w:val="Heading3"/>
         <w:spacing w:before="240" w:after="120"/>
         <w:rPr>
           <w:rFonts w:asciiTheme="minorHAnsi" w:hAnsiTheme="minorHAnsi"/>
@@ -4856,7 +4856,7 @@
     </w:p>
     <w:tbl>
       <w:tblPr>
-        <w:tblStyle w:val="TabelacomGrelha"/>
+        <w:tblStyle w:val="TableGrid"/>
         <w:tblW w:w="0" w:type="auto"/>
         <w:tblLook w:val="04A0" w:firstRow="1" w:lastRow="0" w:firstColumn="1" w:lastColumn="0" w:noHBand="0" w:noVBand="1"/>
       </w:tblPr>
@@ -4929,7 +4929,7 @@
     <w:p/>
     <w:p>
       <w:pPr>
-        <w:pStyle w:val="Ttulo3"/>
+        <w:pStyle w:val="Heading3"/>
         <w:spacing w:before="240" w:after="120"/>
         <w:rPr>
           <w:rFonts w:asciiTheme="minorHAnsi" w:hAnsiTheme="minorHAnsi"/>
@@ -4948,7 +4948,7 @@
     </w:p>
     <w:tbl>
       <w:tblPr>
-        <w:tblStyle w:val="TabelacomGrelha"/>
+        <w:tblStyle w:val="TableGrid"/>
         <w:tblW w:w="0" w:type="auto"/>
         <w:tblLook w:val="04A0" w:firstRow="1" w:lastRow="0" w:firstColumn="1" w:lastColumn="0" w:noHBand="0" w:noVBand="1"/>
       </w:tblPr>
@@ -5021,7 +5021,7 @@
     <w:p/>
     <w:p>
       <w:pPr>
-        <w:pStyle w:val="Ttulo3"/>
+        <w:pStyle w:val="Heading3"/>
         <w:spacing w:before="240" w:after="120"/>
         <w:rPr>
           <w:rFonts w:asciiTheme="minorHAnsi" w:hAnsiTheme="minorHAnsi"/>
@@ -5040,7 +5040,7 @@
     </w:p>
     <w:tbl>
       <w:tblPr>
-        <w:tblStyle w:val="TabelacomGrelha"/>
+        <w:tblStyle w:val="TableGrid"/>
         <w:tblW w:w="0" w:type="auto"/>
         <w:tblLook w:val="04A0" w:firstRow="1" w:lastRow="0" w:firstColumn="1" w:lastColumn="0" w:noHBand="0" w:noVBand="1"/>
       </w:tblPr>
@@ -5129,7 +5129,7 @@
     </w:p>
     <w:p>
       <w:pPr>
-        <w:pStyle w:val="Ttulo1"/>
+        <w:pStyle w:val="Heading1"/>
         <w:numPr>
           <w:ilvl w:val="1"/>
           <w:numId w:val="6"/>
@@ -5277,7 +5277,7 @@
     </w:p>
     <w:p>
       <w:pPr>
-        <w:pStyle w:val="Ttulo3"/>
+        <w:pStyle w:val="Heading3"/>
         <w:spacing w:before="240" w:after="120"/>
         <w:rPr>
           <w:rFonts w:asciiTheme="minorHAnsi" w:hAnsiTheme="minorHAnsi"/>
@@ -5297,7 +5297,7 @@
     </w:p>
     <w:tbl>
       <w:tblPr>
-        <w:tblStyle w:val="TabelacomGrelha"/>
+        <w:tblStyle w:val="TableGrid"/>
         <w:tblW w:w="0" w:type="auto"/>
         <w:tblLook w:val="04A0" w:firstRow="1" w:lastRow="0" w:firstColumn="1" w:lastColumn="0" w:noHBand="0" w:noVBand="1"/>
       </w:tblPr>
@@ -5538,7 +5538,7 @@
           </w:tcPr>
           <w:p>
             <w:pPr>
-              <w:pStyle w:val="PargrafodaLista"/>
+              <w:pStyle w:val="ListParagraph"/>
               <w:numPr>
                 <w:ilvl w:val="0"/>
                 <w:numId w:val="45"/>
@@ -5562,7 +5562,7 @@
           </w:p>
           <w:p>
             <w:pPr>
-              <w:pStyle w:val="PargrafodaLista"/>
+              <w:pStyle w:val="ListParagraph"/>
               <w:numPr>
                 <w:ilvl w:val="0"/>
                 <w:numId w:val="45"/>
@@ -5592,7 +5592,7 @@
           </w:p>
           <w:p>
             <w:pPr>
-              <w:pStyle w:val="PargrafodaLista"/>
+              <w:pStyle w:val="ListParagraph"/>
               <w:numPr>
                 <w:ilvl w:val="0"/>
                 <w:numId w:val="45"/>
@@ -5634,7 +5634,7 @@
           </w:p>
           <w:p>
             <w:pPr>
-              <w:pStyle w:val="PargrafodaLista"/>
+              <w:pStyle w:val="ListParagraph"/>
               <w:numPr>
                 <w:ilvl w:val="0"/>
                 <w:numId w:val="45"/>
@@ -5701,7 +5701,7 @@
           </w:p>
           <w:p>
             <w:pPr>
-              <w:pStyle w:val="PargrafodaLista"/>
+              <w:pStyle w:val="ListParagraph"/>
               <w:numPr>
                 <w:ilvl w:val="0"/>
                 <w:numId w:val="45"/>
@@ -5743,7 +5743,7 @@
           </w:p>
           <w:p>
             <w:pPr>
-              <w:pStyle w:val="PargrafodaLista"/>
+              <w:pStyle w:val="ListParagraph"/>
               <w:numPr>
                 <w:ilvl w:val="0"/>
                 <w:numId w:val="45"/>
@@ -5803,7 +5803,7 @@
           </w:p>
           <w:p>
             <w:pPr>
-              <w:pStyle w:val="PargrafodaLista"/>
+              <w:pStyle w:val="ListParagraph"/>
               <w:numPr>
                 <w:ilvl w:val="0"/>
                 <w:numId w:val="45"/>
@@ -5833,7 +5833,7 @@
           </w:p>
           <w:p>
             <w:pPr>
-              <w:pStyle w:val="PargrafodaLista"/>
+              <w:pStyle w:val="ListParagraph"/>
               <w:numPr>
                 <w:ilvl w:val="0"/>
                 <w:numId w:val="45"/>
@@ -5873,7 +5873,7 @@
           </w:p>
           <w:p>
             <w:pPr>
-              <w:pStyle w:val="PargrafodaLista"/>
+              <w:pStyle w:val="ListParagraph"/>
               <w:numPr>
                 <w:ilvl w:val="0"/>
                 <w:numId w:val="45"/>
@@ -5897,7 +5897,7 @@
           </w:p>
           <w:p>
             <w:pPr>
-              <w:pStyle w:val="PargrafodaLista"/>
+              <w:pStyle w:val="ListParagraph"/>
               <w:numPr>
                 <w:ilvl w:val="0"/>
                 <w:numId w:val="45"/>
@@ -5915,7 +5915,7 @@
           </w:p>
           <w:p>
             <w:pPr>
-              <w:pStyle w:val="PargrafodaLista"/>
+              <w:pStyle w:val="ListParagraph"/>
               <w:numPr>
                 <w:ilvl w:val="0"/>
                 <w:numId w:val="45"/>
@@ -5966,7 +5966,7 @@
           </w:p>
           <w:p>
             <w:pPr>
-              <w:pStyle w:val="PargrafodaLista"/>
+              <w:pStyle w:val="ListParagraph"/>
               <w:numPr>
                 <w:ilvl w:val="0"/>
                 <w:numId w:val="45"/>
@@ -6571,7 +6571,7 @@
     </w:p>
     <w:p>
       <w:pPr>
-        <w:pStyle w:val="Ttulo3"/>
+        <w:pStyle w:val="Heading3"/>
         <w:spacing w:before="240" w:after="120"/>
         <w:rPr>
           <w:rFonts w:asciiTheme="minorHAnsi" w:hAnsiTheme="minorHAnsi"/>
@@ -6589,7 +6589,7 @@
     </w:p>
     <w:tbl>
       <w:tblPr>
-        <w:tblStyle w:val="TabelacomGrelha"/>
+        <w:tblStyle w:val="TableGrid"/>
         <w:tblW w:w="0" w:type="auto"/>
         <w:tblLook w:val="04A0" w:firstRow="1" w:lastRow="0" w:firstColumn="1" w:lastColumn="0" w:noHBand="0" w:noVBand="1"/>
       </w:tblPr>
@@ -7065,7 +7065,7 @@
     </w:p>
     <w:p>
       <w:pPr>
-        <w:pStyle w:val="Ttulo1"/>
+        <w:pStyle w:val="Heading1"/>
       </w:pPr>
       <w:bookmarkStart w:id="21" w:name="_Toc443822191"/>
       <w:bookmarkStart w:id="22" w:name="_Toc52567698"/>
@@ -7225,7 +7225,7 @@
     </w:p>
     <w:p>
       <w:pPr>
-        <w:pStyle w:val="Ttulo1"/>
+        <w:pStyle w:val="Heading1"/>
       </w:pPr>
       <w:bookmarkStart w:id="23" w:name="_Toc52567699"/>
       <w:r>
@@ -7396,7 +7396,7 @@
     </w:p>
     <w:p>
       <w:pPr>
-        <w:pStyle w:val="Ttulo1"/>
+        <w:pStyle w:val="Heading1"/>
       </w:pPr>
       <w:bookmarkStart w:id="24" w:name="_Toc52567700"/>
       <w:r>
@@ -7440,7 +7440,7 @@
     </w:p>
     <w:p>
       <w:pPr>
-        <w:pStyle w:val="PargrafodaLista"/>
+        <w:pStyle w:val="ListParagraph"/>
         <w:numPr>
           <w:ilvl w:val="0"/>
           <w:numId w:val="38"/>
@@ -7459,7 +7459,7 @@
       </w:r>
       <w:r>
         <w:rPr>
-          <w:rStyle w:val="Hiperligao"/>
+          <w:rStyle w:val="Hyperlink"/>
           <w:b/>
           <w:sz w:val="22"/>
         </w:rPr>
@@ -7468,7 +7468,7 @@
       <w:hyperlink r:id="rId13" w:history="1">
         <w:r>
           <w:rPr>
-            <w:rStyle w:val="Hiperligao"/>
+            <w:rStyle w:val="Hyperlink"/>
             <w:b/>
             <w:sz w:val="22"/>
             <w:u w:val="single"/>
@@ -7479,7 +7479,7 @@
     </w:p>
     <w:p>
       <w:pPr>
-        <w:pStyle w:val="PargrafodaLista"/>
+        <w:pStyle w:val="ListParagraph"/>
         <w:numPr>
           <w:ilvl w:val="0"/>
           <w:numId w:val="38"/>
@@ -7494,7 +7494,7 @@
       <w:hyperlink r:id="rId14" w:history="1">
         <w:r>
           <w:rPr>
-            <w:rStyle w:val="Hiperligao"/>
+            <w:rStyle w:val="Hyperlink"/>
             <w:sz w:val="22"/>
             <w:u w:val="single"/>
           </w:rPr>
@@ -7527,7 +7527,7 @@
     </w:p>
     <w:p>
       <w:pPr>
-        <w:pStyle w:val="PargrafodaLista"/>
+        <w:pStyle w:val="ListParagraph"/>
         <w:numPr>
           <w:ilvl w:val="0"/>
           <w:numId w:val="44"/>
@@ -7567,7 +7567,7 @@
     </w:p>
     <w:p>
       <w:pPr>
-        <w:pStyle w:val="PargrafodaLista"/>
+        <w:pStyle w:val="ListParagraph"/>
         <w:numPr>
           <w:ilvl w:val="1"/>
           <w:numId w:val="44"/>
@@ -7591,7 +7591,7 @@
     </w:p>
     <w:p>
       <w:pPr>
-        <w:pStyle w:val="PargrafodaLista"/>
+        <w:pStyle w:val="ListParagraph"/>
         <w:numPr>
           <w:ilvl w:val="1"/>
           <w:numId w:val="44"/>
@@ -7615,7 +7615,7 @@
     </w:p>
     <w:p>
       <w:pPr>
-        <w:pStyle w:val="PargrafodaLista"/>
+        <w:pStyle w:val="ListParagraph"/>
         <w:numPr>
           <w:ilvl w:val="1"/>
           <w:numId w:val="44"/>
@@ -7716,7 +7716,7 @@
     </w:p>
     <w:p>
       <w:pPr>
-        <w:pStyle w:val="PargrafodaLista"/>
+        <w:pStyle w:val="ListParagraph"/>
         <w:numPr>
           <w:ilvl w:val="0"/>
           <w:numId w:val="44"/>
@@ -7756,7 +7756,7 @@
     </w:p>
     <w:p>
       <w:pPr>
-        <w:pStyle w:val="PargrafodaLista"/>
+        <w:pStyle w:val="ListParagraph"/>
         <w:numPr>
           <w:ilvl w:val="1"/>
           <w:numId w:val="44"/>
@@ -7780,7 +7780,7 @@
     </w:p>
     <w:p>
       <w:pPr>
-        <w:pStyle w:val="PargrafodaLista"/>
+        <w:pStyle w:val="ListParagraph"/>
         <w:numPr>
           <w:ilvl w:val="1"/>
           <w:numId w:val="44"/>
@@ -7804,7 +7804,7 @@
     </w:p>
     <w:p>
       <w:pPr>
-        <w:pStyle w:val="PargrafodaLista"/>
+        <w:pStyle w:val="ListParagraph"/>
         <w:ind w:left="1800"/>
         <w:rPr>
           <w:rFonts w:cstheme="minorHAnsi"/>
@@ -7814,7 +7814,7 @@
     </w:p>
     <w:p>
       <w:pPr>
-        <w:pStyle w:val="PargrafodaLista"/>
+        <w:pStyle w:val="ListParagraph"/>
         <w:ind w:left="0"/>
         <w:rPr>
           <w:rFonts w:cstheme="minorHAnsi"/>
@@ -7832,7 +7832,7 @@
       <w:hyperlink r:id="rId16" w:history="1">
         <w:r>
           <w:rPr>
-            <w:rStyle w:val="Hiperligao"/>
+            <w:rStyle w:val="Hyperlink"/>
             <w:rFonts w:cstheme="minorHAnsi"/>
             <w:i/>
             <w:color w:val="0000FF"/>
@@ -7871,7 +7871,7 @@
       <w:hyperlink r:id="rId17" w:history="1">
         <w:r>
           <w:rPr>
-            <w:rStyle w:val="Hiperligao"/>
+            <w:rStyle w:val="Hyperlink"/>
             <w:rFonts w:cstheme="minorHAnsi"/>
             <w:sz w:val="22"/>
             <w:highlight w:val="yellow"/>
@@ -7995,7 +7995,7 @@
     </w:p>
     <w:p>
       <w:pPr>
-        <w:pStyle w:val="Ttulo1"/>
+        <w:pStyle w:val="Heading1"/>
       </w:pPr>
       <w:bookmarkStart w:id="25" w:name="_Toc52567701"/>
       <w:r>
@@ -8303,7 +8303,7 @@
     </w:p>
     <w:p>
       <w:pPr>
-        <w:pStyle w:val="Ttulo3"/>
+        <w:pStyle w:val="Heading3"/>
         <w:spacing w:before="240" w:after="120"/>
         <w:rPr>
           <w:rFonts w:asciiTheme="minorHAnsi" w:hAnsiTheme="minorHAnsi"/>
@@ -8424,7 +8424,7 @@
     </w:p>
     <w:p>
       <w:pPr>
-        <w:pStyle w:val="Ttulo3"/>
+        <w:pStyle w:val="Heading3"/>
         <w:spacing w:before="240" w:after="120"/>
         <w:rPr>
           <w:rFonts w:asciiTheme="minorHAnsi" w:hAnsiTheme="minorHAnsi"/>
@@ -8539,7 +8539,7 @@
     <w:p/>
     <w:p>
       <w:pPr>
-        <w:pStyle w:val="Ttulo3"/>
+        <w:pStyle w:val="Heading3"/>
         <w:spacing w:before="240" w:after="120"/>
         <w:rPr>
           <w:rFonts w:asciiTheme="minorHAnsi" w:hAnsiTheme="minorHAnsi"/>
@@ -8669,7 +8669,7 @@
     </w:p>
     <w:p>
       <w:pPr>
-        <w:pStyle w:val="Ttulo1"/>
+        <w:pStyle w:val="Heading1"/>
       </w:pPr>
       <w:bookmarkStart w:id="32" w:name="_Toc52557966"/>
       <w:bookmarkStart w:id="33" w:name="_Toc52557967"/>
@@ -8900,7 +8900,7 @@
     </w:p>
     <w:tbl>
       <w:tblPr>
-        <w:tblStyle w:val="TabelacomGrelha"/>
+        <w:tblStyle w:val="TableGrid"/>
         <w:tblW w:w="0" w:type="auto"/>
         <w:tblLook w:val="04A0" w:firstRow="1" w:lastRow="0" w:firstColumn="1" w:lastColumn="0" w:noHBand="0" w:noVBand="1"/>
       </w:tblPr>
@@ -9112,7 +9112,7 @@
     </w:tbl>
     <w:p>
       <w:pPr>
-        <w:pStyle w:val="PargrafodaLista"/>
+        <w:pStyle w:val="ListParagraph"/>
         <w:numPr>
           <w:ilvl w:val="0"/>
           <w:numId w:val="48"/>
@@ -9134,7 +9134,7 @@
     </w:p>
     <w:p>
       <w:pPr>
-        <w:pStyle w:val="PargrafodaLista"/>
+        <w:pStyle w:val="ListParagraph"/>
         <w:numPr>
           <w:ilvl w:val="0"/>
           <w:numId w:val="48"/>
@@ -9156,7 +9156,7 @@
     </w:p>
     <w:p>
       <w:pPr>
-        <w:pStyle w:val="PargrafodaLista"/>
+        <w:pStyle w:val="ListParagraph"/>
         <w:numPr>
           <w:ilvl w:val="0"/>
           <w:numId w:val="48"/>
@@ -9195,7 +9195,7 @@
     </w:p>
     <w:p>
       <w:pPr>
-        <w:pStyle w:val="PargrafodaLista"/>
+        <w:pStyle w:val="ListParagraph"/>
         <w:numPr>
           <w:ilvl w:val="0"/>
           <w:numId w:val="47"/>
@@ -9241,7 +9241,7 @@
     </w:p>
     <w:p>
       <w:pPr>
-        <w:pStyle w:val="PargrafodaLista"/>
+        <w:pStyle w:val="ListParagraph"/>
         <w:numPr>
           <w:ilvl w:val="0"/>
           <w:numId w:val="47"/>
@@ -9327,7 +9327,7 @@
     </w:p>
     <w:p>
       <w:pPr>
-        <w:pStyle w:val="Ttulo1"/>
+        <w:pStyle w:val="Heading1"/>
         <w:numPr>
           <w:ilvl w:val="0"/>
           <w:numId w:val="0"/>
@@ -9715,7 +9715,7 @@
     </w:p>
     <w:p>
       <w:pPr>
-        <w:pStyle w:val="Ttulo1"/>
+        <w:pStyle w:val="Heading1"/>
         <w:numPr>
           <w:ilvl w:val="0"/>
           <w:numId w:val="0"/>
@@ -10013,7 +10013,7 @@
     </w:p>
     <w:p>
       <w:pPr>
-        <w:pStyle w:val="Ttulo1"/>
+        <w:pStyle w:val="Heading1"/>
         <w:numPr>
           <w:ilvl w:val="0"/>
           <w:numId w:val="0"/>
@@ -10416,7 +10416,7 @@
     </w:p>
     <w:p>
       <w:pPr>
-        <w:pStyle w:val="Ttulo1"/>
+        <w:pStyle w:val="Heading1"/>
         <w:numPr>
           <w:ilvl w:val="0"/>
           <w:numId w:val="0"/>
@@ -10498,7 +10498,7 @@
     </w:p>
     <w:p>
       <w:pPr>
-        <w:pStyle w:val="PargrafodaLista"/>
+        <w:pStyle w:val="ListParagraph"/>
         <w:numPr>
           <w:ilvl w:val="0"/>
           <w:numId w:val="41"/>
@@ -10534,7 +10534,7 @@
     </w:p>
     <w:p>
       <w:pPr>
-        <w:pStyle w:val="PargrafodaLista"/>
+        <w:pStyle w:val="ListParagraph"/>
         <w:numPr>
           <w:ilvl w:val="1"/>
           <w:numId w:val="41"/>
@@ -10552,7 +10552,7 @@
     </w:p>
     <w:p>
       <w:pPr>
-        <w:pStyle w:val="PargrafodaLista"/>
+        <w:pStyle w:val="ListParagraph"/>
         <w:numPr>
           <w:ilvl w:val="1"/>
           <w:numId w:val="41"/>
@@ -10570,7 +10570,7 @@
     </w:p>
     <w:p>
       <w:pPr>
-        <w:pStyle w:val="PargrafodaLista"/>
+        <w:pStyle w:val="ListParagraph"/>
         <w:numPr>
           <w:ilvl w:val="1"/>
           <w:numId w:val="41"/>
@@ -10588,7 +10588,7 @@
     </w:p>
     <w:p>
       <w:pPr>
-        <w:pStyle w:val="PargrafodaLista"/>
+        <w:pStyle w:val="ListParagraph"/>
         <w:numPr>
           <w:ilvl w:val="1"/>
           <w:numId w:val="41"/>
@@ -10612,7 +10612,7 @@
     </w:p>
     <w:p>
       <w:pPr>
-        <w:pStyle w:val="PargrafodaLista"/>
+        <w:pStyle w:val="ListParagraph"/>
         <w:numPr>
           <w:ilvl w:val="1"/>
           <w:numId w:val="41"/>
@@ -10630,7 +10630,7 @@
     </w:p>
     <w:p>
       <w:pPr>
-        <w:pStyle w:val="PargrafodaLista"/>
+        <w:pStyle w:val="ListParagraph"/>
         <w:numPr>
           <w:ilvl w:val="0"/>
           <w:numId w:val="41"/>
@@ -10752,7 +10752,7 @@
     </w:p>
     <w:p>
       <w:pPr>
-        <w:pStyle w:val="PargrafodaLista"/>
+        <w:pStyle w:val="ListParagraph"/>
         <w:numPr>
           <w:ilvl w:val="0"/>
           <w:numId w:val="43"/>
@@ -10789,7 +10789,7 @@
     </w:p>
     <w:p>
       <w:pPr>
-        <w:pStyle w:val="PargrafodaLista"/>
+        <w:pStyle w:val="ListParagraph"/>
         <w:numPr>
           <w:ilvl w:val="0"/>
           <w:numId w:val="43"/>
@@ -10826,7 +10826,7 @@
     </w:p>
     <w:p>
       <w:pPr>
-        <w:pStyle w:val="PargrafodaLista"/>
+        <w:pStyle w:val="ListParagraph"/>
         <w:numPr>
           <w:ilvl w:val="0"/>
           <w:numId w:val="43"/>
@@ -10879,56 +10879,10 @@
         <w:br w:type="page"/>
       </w:r>
     </w:p>
-    <w:p>
-      <w:pPr>
-        <w:pStyle w:val="Ttulo1"/>
-        <w:numPr>
-          <w:ilvl w:val="0"/>
-          <w:numId w:val="0"/>
-        </w:numPr>
-        <w:ind w:left="432" w:hanging="432"/>
-      </w:pPr>
-      <w:bookmarkStart w:id="39" w:name="_Toc52567707"/>
-      <w:r>
-        <w:lastRenderedPageBreak/>
-        <w:t xml:space="preserve">Anexo C: </w:t>
-      </w:r>
-      <w:r>
-        <w:t xml:space="preserve">Levantamento de </w:t>
-      </w:r>
-      <w:r>
-        <w:t>R</w:t>
-      </w:r>
-      <w:r>
-        <w:t xml:space="preserve">equisitos do Sistema </w:t>
-      </w:r>
-      <w:bookmarkEnd w:id="39"/>
-      <w:r>
-        <w:t>TCP – Tactical Combat Planner</w:t>
-      </w:r>
-    </w:p>
-    <w:p>
-      <w:pPr>
-        <w:pStyle w:val="Ttulo3"/>
-        <w:spacing w:before="240" w:after="120"/>
-        <w:rPr>
-          <w:rFonts w:asciiTheme="minorHAnsi" w:hAnsiTheme="minorHAnsi"/>
-          <w:sz w:val="24"/>
-        </w:rPr>
-      </w:pPr>
-      <w:bookmarkStart w:id="40" w:name="_Toc52567708"/>
-      <w:r>
-        <w:rPr>
-          <w:rFonts w:asciiTheme="minorHAnsi" w:hAnsiTheme="minorHAnsi"/>
-          <w:sz w:val="24"/>
-        </w:rPr>
-        <w:t>Requisitos Funcionais</w:t>
-      </w:r>
-      <w:bookmarkEnd w:id="40"/>
-    </w:p>
     <w:tbl>
       <w:tblPr>
-        <w:tblStyle w:val="TabelacomGrelha"/>
+        <w:tblStyle w:val="TableGrid"/>
+        <w:tblpPr w:leftFromText="180" w:rightFromText="180" w:vertAnchor="page" w:horzAnchor="margin" w:tblpY="1759"/>
         <w:tblW w:w="0" w:type="auto"/>
         <w:tblLook w:val="04A0" w:firstRow="1" w:lastRow="0" w:firstColumn="1" w:lastColumn="0" w:noHBand="0" w:noVBand="1"/>
       </w:tblPr>
@@ -10950,10 +10904,12 @@
                 <w:rFonts w:asciiTheme="minorHAnsi" w:hAnsiTheme="minorHAnsi"/>
               </w:rPr>
             </w:pPr>
-            <w:r>
-              <w:rPr>
-                <w:rFonts w:asciiTheme="minorHAnsi" w:hAnsiTheme="minorHAnsi"/>
-              </w:rPr>
+            <w:bookmarkStart w:id="39" w:name="_Toc52567707"/>
+            <w:r>
+              <w:rPr>
+                <w:rFonts w:asciiTheme="minorHAnsi" w:hAnsiTheme="minorHAnsi"/>
+              </w:rPr>
+              <w:lastRenderedPageBreak/>
               <w:t>#</w:t>
             </w:r>
           </w:p>
@@ -11111,13 +11067,7 @@
               <w:rPr>
                 <w:rFonts w:asciiTheme="minorHAnsi" w:hAnsiTheme="minorHAnsi"/>
               </w:rPr>
-              <w:t>0</w:t>
-            </w:r>
-            <w:r>
-              <w:rPr>
-                <w:rFonts w:asciiTheme="minorHAnsi" w:hAnsiTheme="minorHAnsi"/>
-              </w:rPr>
-              <w:t>2</w:t>
+              <w:t>02</w:t>
             </w:r>
           </w:p>
         </w:tc>
@@ -11135,13 +11085,7 @@
               <w:rPr>
                 <w:rFonts w:asciiTheme="minorHAnsi" w:hAnsiTheme="minorHAnsi"/>
               </w:rPr>
-              <w:t xml:space="preserve">O sistema deverá permitir que os utilizadores </w:t>
-            </w:r>
-            <w:r>
-              <w:rPr>
-                <w:rFonts w:asciiTheme="minorHAnsi" w:hAnsiTheme="minorHAnsi"/>
-              </w:rPr>
-              <w:t>convidem outros utilizadores para uma equipa</w:t>
+              <w:t>O sistema deverá permitir que os utilizadores convidem outros utilizadores para uma equipa</w:t>
             </w:r>
           </w:p>
         </w:tc>
@@ -11159,25 +11103,7 @@
               <w:rPr>
                 <w:rFonts w:asciiTheme="minorHAnsi" w:hAnsiTheme="minorHAnsi"/>
               </w:rPr>
-              <w:t xml:space="preserve">Após a criação de uma </w:t>
-            </w:r>
-            <w:r>
-              <w:rPr>
-                <w:rFonts w:asciiTheme="minorHAnsi" w:hAnsiTheme="minorHAnsi"/>
-              </w:rPr>
-              <w:t>equipa</w:t>
-            </w:r>
-            <w:r>
-              <w:rPr>
-                <w:rFonts w:asciiTheme="minorHAnsi" w:hAnsiTheme="minorHAnsi"/>
-              </w:rPr>
-              <w:t>, o utilizador criador poderá convidar outros utilizadores (ou pessoas que não estejam inscritas na app) para a sua equipa</w:t>
-            </w:r>
-            <w:r>
-              <w:rPr>
-                <w:rFonts w:asciiTheme="minorHAnsi" w:hAnsiTheme="minorHAnsi"/>
-              </w:rPr>
-              <w:t>.</w:t>
+              <w:t>Após a criação de uma equipa, o utilizador criador poderá convidar outros utilizadores (ou pessoas que não estejam inscritas na app) para a sua equipa.</w:t>
             </w:r>
           </w:p>
         </w:tc>
@@ -11225,13 +11151,7 @@
               <w:rPr>
                 <w:rFonts w:asciiTheme="minorHAnsi" w:hAnsiTheme="minorHAnsi"/>
               </w:rPr>
-              <w:t xml:space="preserve">O sistema deverá permitir </w:t>
-            </w:r>
-            <w:r>
-              <w:rPr>
-                <w:rFonts w:asciiTheme="minorHAnsi" w:hAnsiTheme="minorHAnsi"/>
-              </w:rPr>
-              <w:t>alterações nas definições das equipas</w:t>
+              <w:t>O sistema deverá permitir alterações nas definições das equipas</w:t>
             </w:r>
           </w:p>
         </w:tc>
@@ -11249,19 +11169,7 @@
               <w:rPr>
                 <w:rFonts w:asciiTheme="minorHAnsi" w:hAnsiTheme="minorHAnsi"/>
               </w:rPr>
-              <w:t xml:space="preserve">Após a criação de uma equipa, o utilizador criador poderá fazer alterações sobre o mesmo, como por exemplo </w:t>
-            </w:r>
-            <w:r>
-              <w:rPr>
-                <w:rFonts w:asciiTheme="minorHAnsi" w:hAnsiTheme="minorHAnsi"/>
-              </w:rPr>
-              <w:t>no nome da equipa</w:t>
-            </w:r>
-            <w:r>
-              <w:rPr>
-                <w:rFonts w:asciiTheme="minorHAnsi" w:hAnsiTheme="minorHAnsi"/>
-              </w:rPr>
-              <w:t>.</w:t>
+              <w:t>Após a criação de uma equipa, o utilizador criador poderá fazer alterações sobre o mesmo, como por exemplo no nome da equipa.</w:t>
             </w:r>
           </w:p>
         </w:tc>
@@ -11309,37 +11217,7 @@
               <w:rPr>
                 <w:rFonts w:asciiTheme="minorHAnsi" w:hAnsiTheme="minorHAnsi"/>
               </w:rPr>
-              <w:t>O</w:t>
-            </w:r>
-            <w:r>
-              <w:rPr>
-                <w:rFonts w:asciiTheme="minorHAnsi" w:hAnsiTheme="minorHAnsi"/>
-              </w:rPr>
-              <w:t xml:space="preserve"> sistema deverá permitir que o </w:t>
-            </w:r>
-            <w:r>
-              <w:rPr>
-                <w:rFonts w:asciiTheme="minorHAnsi" w:hAnsiTheme="minorHAnsi"/>
-              </w:rPr>
-              <w:t xml:space="preserve">utilizador </w:t>
-            </w:r>
-            <w:r>
-              <w:rPr>
-                <w:rFonts w:asciiTheme="minorHAnsi" w:hAnsiTheme="minorHAnsi"/>
-              </w:rPr>
-              <w:t>consiga</w:t>
-            </w:r>
-            <w:r>
-              <w:rPr>
-                <w:rFonts w:asciiTheme="minorHAnsi" w:hAnsiTheme="minorHAnsi"/>
-              </w:rPr>
-              <w:t xml:space="preserve"> procurar por</w:t>
-            </w:r>
-            <w:r>
-              <w:rPr>
-                <w:rFonts w:asciiTheme="minorHAnsi" w:hAnsiTheme="minorHAnsi"/>
-              </w:rPr>
-              <w:t xml:space="preserve"> equipas </w:t>
+              <w:t xml:space="preserve">O sistema deverá permitir que o utilizador consiga procurar por equipas </w:t>
             </w:r>
           </w:p>
         </w:tc>
@@ -11357,25 +11235,7 @@
               <w:rPr>
                 <w:rFonts w:asciiTheme="minorHAnsi" w:hAnsiTheme="minorHAnsi"/>
               </w:rPr>
-              <w:t>Deverá haver uma funcionalidade onde os utilizadores poderão procurar por</w:t>
-            </w:r>
-            <w:r>
-              <w:rPr>
-                <w:rFonts w:asciiTheme="minorHAnsi" w:hAnsiTheme="minorHAnsi"/>
-              </w:rPr>
-              <w:t xml:space="preserve"> </w:t>
-            </w:r>
-            <w:r>
-              <w:rPr>
-                <w:rFonts w:asciiTheme="minorHAnsi" w:hAnsiTheme="minorHAnsi"/>
-              </w:rPr>
-              <w:t>equipas</w:t>
-            </w:r>
-            <w:r>
-              <w:rPr>
-                <w:rFonts w:asciiTheme="minorHAnsi" w:hAnsiTheme="minorHAnsi"/>
-              </w:rPr>
-              <w:t>.</w:t>
+              <w:t>Deverá haver uma funcionalidade onde os utilizadores poderão procurar por equipas.</w:t>
             </w:r>
           </w:p>
         </w:tc>
@@ -11452,10 +11312,7 @@
           </w:tcPr>
           <w:p>
             <w:r>
-              <w:t xml:space="preserve">O </w:t>
-            </w:r>
-            <w:r>
-              <w:t>sistema deverá permitir um sistema de hierarquia e títulos dentro das equipas</w:t>
+              <w:t>O sistema deverá permitir um sistema de hierarquia e títulos dentro das equipas</w:t>
             </w:r>
           </w:p>
         </w:tc>
@@ -11490,13 +11347,7 @@
               <w:rPr>
                 <w:rFonts w:asciiTheme="minorHAnsi" w:hAnsiTheme="minorHAnsi"/>
               </w:rPr>
-              <w:t>FR</w:t>
-            </w:r>
-            <w:r>
-              <w:rPr>
-                <w:rFonts w:asciiTheme="minorHAnsi" w:hAnsiTheme="minorHAnsi"/>
-              </w:rPr>
-              <w:t>07</w:t>
+              <w:t>FR07</w:t>
             </w:r>
           </w:p>
         </w:tc>
@@ -11514,31 +11365,7 @@
               <w:rPr>
                 <w:rFonts w:asciiTheme="minorHAnsi" w:hAnsiTheme="minorHAnsi"/>
               </w:rPr>
-              <w:t xml:space="preserve">O </w:t>
-            </w:r>
-            <w:r>
-              <w:rPr>
-                <w:rFonts w:asciiTheme="minorHAnsi" w:hAnsiTheme="minorHAnsi"/>
-              </w:rPr>
-              <w:t xml:space="preserve">sistema deverá </w:t>
-            </w:r>
-            <w:r>
-              <w:rPr>
-                <w:rFonts w:asciiTheme="minorHAnsi" w:hAnsiTheme="minorHAnsi"/>
-              </w:rPr>
-              <w:t xml:space="preserve">conseguir mandar </w:t>
-            </w:r>
-            <w:r>
-              <w:rPr>
-                <w:rFonts w:asciiTheme="minorHAnsi" w:hAnsiTheme="minorHAnsi"/>
-              </w:rPr>
-              <w:t>notificações ao</w:t>
-            </w:r>
-            <w:r>
-              <w:rPr>
-                <w:rFonts w:asciiTheme="minorHAnsi" w:hAnsiTheme="minorHAnsi"/>
-              </w:rPr>
-              <w:t xml:space="preserve">s utilizadores </w:t>
+              <w:t xml:space="preserve">O sistema deverá conseguir mandar notificações aos utilizadores </w:t>
             </w:r>
           </w:p>
         </w:tc>
@@ -11583,10 +11410,7 @@
           </w:tcPr>
           <w:p>
             <w:r>
-              <w:t xml:space="preserve">O sistema deverá fornecer ferramentas para </w:t>
-            </w:r>
-            <w:r>
-              <w:t>a criação de táticas</w:t>
+              <w:t>O sistema deverá fornecer ferramentas para a criação de táticas</w:t>
             </w:r>
           </w:p>
         </w:tc>
@@ -11686,16 +11510,7 @@
           </w:tcPr>
           <w:p>
             <w:r>
-              <w:t xml:space="preserve">As equipas poderão ter </w:t>
-            </w:r>
-            <w:r>
-              <w:t>táticas</w:t>
-            </w:r>
-            <w:r>
-              <w:t xml:space="preserve"> para campos de jogos </w:t>
-            </w:r>
-            <w:r>
-              <w:t>individuais e os membros desta equipa deverão poder aceder-lhos.</w:t>
+              <w:t>As equipas poderão ter táticas para campos de jogos individuais e os membros desta equipa deverão poder aceder-lhos.</w:t>
             </w:r>
           </w:p>
         </w:tc>
@@ -11740,10 +11555,7 @@
           </w:tcPr>
           <w:p>
             <w:r>
-              <w:t>Deverá guardar qual utilizador está autenticado para minimizar as comunicações com a base de dados</w:t>
-            </w:r>
-            <w:r>
-              <w:t xml:space="preserve"> </w:t>
+              <w:t xml:space="preserve">Deverá guardar qual utilizador está autenticado para minimizar as comunicações com a base de dados </w:t>
             </w:r>
           </w:p>
         </w:tc>
@@ -11880,13 +11692,7 @@
               <w:rPr>
                 <w:rFonts w:asciiTheme="minorHAnsi" w:hAnsiTheme="minorHAnsi"/>
               </w:rPr>
-              <w:t xml:space="preserve">O sistema deverá permitir alterações nas definições </w:t>
-            </w:r>
-            <w:r>
-              <w:rPr>
-                <w:rFonts w:asciiTheme="minorHAnsi" w:hAnsiTheme="minorHAnsi"/>
-              </w:rPr>
-              <w:t>dos eventos</w:t>
+              <w:t>O sistema deverá permitir alterações nas definições dos eventos</w:t>
             </w:r>
           </w:p>
         </w:tc>
@@ -11995,19 +11801,7 @@
               <w:rPr>
                 <w:rFonts w:asciiTheme="minorHAnsi" w:hAnsiTheme="minorHAnsi"/>
               </w:rPr>
-              <w:t>Deverá haver uma funcionalidade onde os utilizadores poderão procurar por campos de jogo</w:t>
-            </w:r>
-            <w:r>
-              <w:rPr>
-                <w:rFonts w:asciiTheme="minorHAnsi" w:hAnsiTheme="minorHAnsi"/>
-              </w:rPr>
-              <w:t xml:space="preserve"> </w:t>
-            </w:r>
-            <w:r>
-              <w:rPr>
-                <w:rFonts w:asciiTheme="minorHAnsi" w:hAnsiTheme="minorHAnsi"/>
-              </w:rPr>
-              <w:t>(estes têm de ser previamente estabelecidos como campos oficiais).</w:t>
+              <w:t>Deverá haver uma funcionalidade onde os utilizadores poderão procurar por campos de jogo (estes têm de ser previamente estabelecidos como campos oficiais).</w:t>
             </w:r>
           </w:p>
         </w:tc>
@@ -12018,6 +11812,394 @@
           <w:p>
             <w:r>
               <w:t>Média</w:t>
+            </w:r>
+          </w:p>
+        </w:tc>
+      </w:tr>
+      <w:tr>
+        <w:tc>
+          <w:tcPr>
+            <w:tcW w:w="704" w:type="dxa"/>
+          </w:tcPr>
+          <w:p>
+            <w:r>
+              <w:t>FR17</w:t>
+            </w:r>
+          </w:p>
+        </w:tc>
+        <w:tc>
+          <w:tcPr>
+            <w:tcW w:w="3402" w:type="dxa"/>
+          </w:tcPr>
+          <w:p>
+            <w:r>
+              <w:rPr>
+                <w:rFonts w:asciiTheme="minorHAnsi" w:hAnsiTheme="minorHAnsi"/>
+              </w:rPr>
+              <w:t>O sistema deverá permit</w:t>
+            </w:r>
+            <w:r>
+              <w:rPr>
+                <w:rFonts w:asciiTheme="minorHAnsi" w:hAnsiTheme="minorHAnsi"/>
+              </w:rPr>
+              <w:t>ir que o utilizador guarde campos dentro de uma equipa</w:t>
+            </w:r>
+          </w:p>
+        </w:tc>
+        <w:tc>
+          <w:tcPr>
+            <w:tcW w:w="5103" w:type="dxa"/>
+          </w:tcPr>
+          <w:p>
+            <w:r>
+              <w:t xml:space="preserve">Deverá permitir que o utilizador </w:t>
+            </w:r>
+            <w:r>
+              <w:t>crie tácticas para os campos associados com a sua equipa.</w:t>
+            </w:r>
+          </w:p>
+        </w:tc>
+        <w:tc>
+          <w:tcPr>
+            <w:tcW w:w="727" w:type="dxa"/>
+          </w:tcPr>
+          <w:p>
+            <w:r>
+              <w:t>Média</w:t>
+            </w:r>
+          </w:p>
+        </w:tc>
+      </w:tr>
+      <w:tr>
+        <w:tc>
+          <w:tcPr>
+            <w:tcW w:w="704" w:type="dxa"/>
+          </w:tcPr>
+          <w:p>
+            <w:r>
+              <w:t>FR18</w:t>
+            </w:r>
+          </w:p>
+        </w:tc>
+        <w:tc>
+          <w:tcPr>
+            <w:tcW w:w="3402" w:type="dxa"/>
+          </w:tcPr>
+          <w:p>
+            <w:r>
+              <w:rPr>
+                <w:rFonts w:asciiTheme="minorHAnsi" w:hAnsiTheme="minorHAnsi"/>
+              </w:rPr>
+              <w:t>O sistema deverá permit</w:t>
+            </w:r>
+            <w:r>
+              <w:rPr>
+                <w:rFonts w:asciiTheme="minorHAnsi" w:hAnsiTheme="minorHAnsi"/>
+              </w:rPr>
+              <w:t>ir que o utilizador se junte a uma equipa</w:t>
+            </w:r>
+          </w:p>
+        </w:tc>
+        <w:tc>
+          <w:tcPr>
+            <w:tcW w:w="5103" w:type="dxa"/>
+          </w:tcPr>
+          <w:p>
+            <w:r>
+              <w:t>Deverá permitir que um utilizador entre num</w:t>
+            </w:r>
+            <w:r>
+              <w:t>a</w:t>
+            </w:r>
+            <w:r>
+              <w:t xml:space="preserve"> e</w:t>
+            </w:r>
+            <w:r>
+              <w:t>quipa</w:t>
+            </w:r>
+            <w:r>
+              <w:t xml:space="preserve"> que não esteja protegida de alguma forma (aberta ao público)</w:t>
+            </w:r>
+          </w:p>
+        </w:tc>
+        <w:tc>
+          <w:tcPr>
+            <w:tcW w:w="727" w:type="dxa"/>
+          </w:tcPr>
+          <w:p>
+            <w:r>
+              <w:t>Média</w:t>
+            </w:r>
+          </w:p>
+        </w:tc>
+      </w:tr>
+      <w:tr>
+        <w:tc>
+          <w:tcPr>
+            <w:tcW w:w="704" w:type="dxa"/>
+          </w:tcPr>
+          <w:p>
+            <w:r>
+              <w:t>FR19</w:t>
+            </w:r>
+          </w:p>
+        </w:tc>
+        <w:tc>
+          <w:tcPr>
+            <w:tcW w:w="3402" w:type="dxa"/>
+          </w:tcPr>
+          <w:p>
+            <w:r>
+              <w:rPr>
+                <w:rFonts w:asciiTheme="minorHAnsi" w:hAnsiTheme="minorHAnsi"/>
+              </w:rPr>
+              <w:t>O sistema deverá permitir que o utilizador se junte a um</w:t>
+            </w:r>
+            <w:r>
+              <w:rPr>
+                <w:rFonts w:asciiTheme="minorHAnsi" w:hAnsiTheme="minorHAnsi"/>
+              </w:rPr>
+              <w:t xml:space="preserve"> evento</w:t>
+            </w:r>
+          </w:p>
+        </w:tc>
+        <w:tc>
+          <w:tcPr>
+            <w:tcW w:w="5103" w:type="dxa"/>
+          </w:tcPr>
+          <w:p>
+            <w:r>
+              <w:t>Deverá permitir que um utilizador entre num evento que não esteja protegido de alguma forma (aberta ao público)</w:t>
+            </w:r>
+          </w:p>
+        </w:tc>
+        <w:tc>
+          <w:tcPr>
+            <w:tcW w:w="727" w:type="dxa"/>
+          </w:tcPr>
+          <w:p>
+            <w:r>
+              <w:t>Média</w:t>
+            </w:r>
+          </w:p>
+        </w:tc>
+      </w:tr>
+      <w:tr>
+        <w:tc>
+          <w:tcPr>
+            <w:tcW w:w="704" w:type="dxa"/>
+          </w:tcPr>
+          <w:p>
+            <w:r>
+              <w:t>FR20</w:t>
+            </w:r>
+          </w:p>
+        </w:tc>
+        <w:tc>
+          <w:tcPr>
+            <w:tcW w:w="3402" w:type="dxa"/>
+          </w:tcPr>
+          <w:p>
+            <w:r>
+              <w:rPr>
+                <w:rFonts w:asciiTheme="minorHAnsi" w:hAnsiTheme="minorHAnsi"/>
+              </w:rPr>
+              <w:t xml:space="preserve">O sistema deverá </w:t>
+            </w:r>
+            <w:r>
+              <w:rPr>
+                <w:rFonts w:asciiTheme="minorHAnsi" w:hAnsiTheme="minorHAnsi"/>
+              </w:rPr>
+              <w:t>enviar notificações aos utilizadores dentro de uma equipa</w:t>
+            </w:r>
+          </w:p>
+        </w:tc>
+        <w:tc>
+          <w:tcPr>
+            <w:tcW w:w="5103" w:type="dxa"/>
+          </w:tcPr>
+          <w:p>
+            <w:r>
+              <w:t>Deverá notificar os utilizadores inscritos numa equipa sempre que haja alguma alteração na equipa, seja alteração nas definições, alteração nas tácticas ou remoção de tácticas</w:t>
+            </w:r>
+          </w:p>
+        </w:tc>
+        <w:tc>
+          <w:tcPr>
+            <w:tcW w:w="727" w:type="dxa"/>
+          </w:tcPr>
+          <w:p>
+            <w:r>
+              <w:t>Baixa</w:t>
+            </w:r>
+          </w:p>
+        </w:tc>
+      </w:tr>
+      <w:tr>
+        <w:tc>
+          <w:tcPr>
+            <w:tcW w:w="704" w:type="dxa"/>
+          </w:tcPr>
+          <w:p>
+            <w:r>
+              <w:t>FR21</w:t>
+            </w:r>
+          </w:p>
+        </w:tc>
+        <w:tc>
+          <w:tcPr>
+            <w:tcW w:w="3402" w:type="dxa"/>
+          </w:tcPr>
+          <w:p>
+            <w:r>
+              <w:rPr>
+                <w:rFonts w:asciiTheme="minorHAnsi" w:hAnsiTheme="minorHAnsi"/>
+              </w:rPr>
+              <w:t>O sistema deverá enviar notificações aos utilizadores dentro de um</w:t>
+            </w:r>
+            <w:r>
+              <w:rPr>
+                <w:rFonts w:asciiTheme="minorHAnsi" w:hAnsiTheme="minorHAnsi"/>
+              </w:rPr>
+              <w:t xml:space="preserve"> evento</w:t>
+            </w:r>
+          </w:p>
+        </w:tc>
+        <w:tc>
+          <w:tcPr>
+            <w:tcW w:w="5103" w:type="dxa"/>
+          </w:tcPr>
+          <w:p>
+            <w:r>
+              <w:t xml:space="preserve">Deverá notificar os utilizadores inscritos num evento sempre que </w:t>
+            </w:r>
+            <w:r>
+              <w:t>haja alguma alteração nas definições do evento, quando este esteja prestes a começar/acabar.</w:t>
+            </w:r>
+          </w:p>
+        </w:tc>
+        <w:tc>
+          <w:tcPr>
+            <w:tcW w:w="727" w:type="dxa"/>
+          </w:tcPr>
+          <w:p>
+            <w:r>
+              <w:t>Baixa</w:t>
+            </w:r>
+          </w:p>
+        </w:tc>
+      </w:tr>
+      <w:tr>
+        <w:tc>
+          <w:tcPr>
+            <w:tcW w:w="704" w:type="dxa"/>
+          </w:tcPr>
+          <w:p>
+            <w:r>
+              <w:lastRenderedPageBreak/>
+              <w:t>FR22</w:t>
+            </w:r>
+          </w:p>
+        </w:tc>
+        <w:tc>
+          <w:tcPr>
+            <w:tcW w:w="3402" w:type="dxa"/>
+          </w:tcPr>
+          <w:p>
+            <w:r>
+              <w:rPr>
+                <w:rFonts w:asciiTheme="minorHAnsi" w:hAnsiTheme="minorHAnsi"/>
+              </w:rPr>
+              <w:t>O sistema deverá permit</w:t>
+            </w:r>
+            <w:r>
+              <w:rPr>
+                <w:rFonts w:asciiTheme="minorHAnsi" w:hAnsiTheme="minorHAnsi"/>
+              </w:rPr>
+              <w:t>ir</w:t>
+            </w:r>
+            <w:r>
+              <w:rPr>
+                <w:rFonts w:asciiTheme="minorHAnsi" w:hAnsiTheme="minorHAnsi"/>
+              </w:rPr>
+              <w:t xml:space="preserve"> que o utilizador faça o download da imagem do mapa</w:t>
+            </w:r>
+          </w:p>
+        </w:tc>
+        <w:tc>
+          <w:tcPr>
+            <w:tcW w:w="5103" w:type="dxa"/>
+          </w:tcPr>
+          <w:p>
+            <w:r>
+              <w:rPr>
+                <w:rFonts w:asciiTheme="minorHAnsi" w:hAnsiTheme="minorHAnsi"/>
+              </w:rPr>
+              <w:t xml:space="preserve">Deverá </w:t>
+            </w:r>
+            <w:r>
+              <w:rPr>
+                <w:rFonts w:asciiTheme="minorHAnsi" w:hAnsiTheme="minorHAnsi"/>
+              </w:rPr>
+              <w:t>permitir que o utilizador faça o download da imagem do mapa</w:t>
+            </w:r>
+            <w:r>
+              <w:rPr>
+                <w:rFonts w:asciiTheme="minorHAnsi" w:hAnsiTheme="minorHAnsi"/>
+              </w:rPr>
+              <w:t xml:space="preserve"> que selecionou ou criou para poder usá-lo como entender</w:t>
+            </w:r>
+          </w:p>
+        </w:tc>
+        <w:tc>
+          <w:tcPr>
+            <w:tcW w:w="727" w:type="dxa"/>
+          </w:tcPr>
+          <w:p>
+            <w:r>
+              <w:t>Alta</w:t>
+            </w:r>
+          </w:p>
+        </w:tc>
+      </w:tr>
+      <w:tr>
+        <w:tc>
+          <w:tcPr>
+            <w:tcW w:w="704" w:type="dxa"/>
+          </w:tcPr>
+          <w:p>
+            <w:r>
+              <w:t>FR23</w:t>
+            </w:r>
+          </w:p>
+        </w:tc>
+        <w:tc>
+          <w:tcPr>
+            <w:tcW w:w="3402" w:type="dxa"/>
+          </w:tcPr>
+          <w:p>
+            <w:r>
+              <w:t>O sistema deverá permitir que o utilizador faça upload de imagens</w:t>
+            </w:r>
+          </w:p>
+        </w:tc>
+        <w:tc>
+          <w:tcPr>
+            <w:tcW w:w="5103" w:type="dxa"/>
+          </w:tcPr>
+          <w:p>
+            <w:r>
+              <w:t>Deverá permitir que o utilizador faça upload de imagens para poder criar tácticas por cima destas imagens</w:t>
+            </w:r>
+          </w:p>
+        </w:tc>
+        <w:tc>
+          <w:tcPr>
+            <w:tcW w:w="727" w:type="dxa"/>
+          </w:tcPr>
+          <w:p>
+            <w:r>
+              <w:t>Alta</w:t>
             </w:r>
           </w:p>
         </w:tc>
@@ -12025,7 +12207,52 @@
     </w:tbl>
     <w:p>
       <w:pPr>
-        <w:pStyle w:val="Ttulo3"/>
+        <w:pStyle w:val="Heading1"/>
+        <w:numPr>
+          <w:ilvl w:val="0"/>
+          <w:numId w:val="0"/>
+        </w:numPr>
+        <w:ind w:left="432" w:hanging="432"/>
+      </w:pPr>
+      <w:r>
+        <w:t xml:space="preserve">Anexo C: </w:t>
+      </w:r>
+      <w:r>
+        <w:t xml:space="preserve">Levantamento de </w:t>
+      </w:r>
+      <w:r>
+        <w:t>R</w:t>
+      </w:r>
+      <w:r>
+        <w:t xml:space="preserve">equisitos do Sistema </w:t>
+      </w:r>
+      <w:bookmarkEnd w:id="39"/>
+      <w:r>
+        <w:t>TCP – Tactical Combat Planner</w:t>
+      </w:r>
+    </w:p>
+    <w:p>
+      <w:pPr>
+        <w:pStyle w:val="Heading3"/>
+        <w:spacing w:before="240" w:after="120"/>
+        <w:rPr>
+          <w:rFonts w:asciiTheme="minorHAnsi" w:hAnsiTheme="minorHAnsi"/>
+          <w:sz w:val="24"/>
+        </w:rPr>
+      </w:pPr>
+      <w:bookmarkStart w:id="40" w:name="_Toc52567708"/>
+      <w:r>
+        <w:rPr>
+          <w:rFonts w:asciiTheme="minorHAnsi" w:hAnsiTheme="minorHAnsi"/>
+          <w:sz w:val="24"/>
+        </w:rPr>
+        <w:t>Requisitos Funcionais</w:t>
+      </w:r>
+      <w:bookmarkEnd w:id="40"/>
+    </w:p>
+    <w:p>
+      <w:pPr>
+        <w:pStyle w:val="Heading3"/>
         <w:spacing w:before="240" w:after="120"/>
         <w:rPr>
           <w:rFonts w:asciiTheme="minorHAnsi" w:hAnsiTheme="minorHAnsi"/>
@@ -12036,7 +12263,7 @@
     </w:p>
     <w:p>
       <w:pPr>
-        <w:pStyle w:val="Ttulo3"/>
+        <w:pStyle w:val="Heading3"/>
         <w:spacing w:before="240" w:after="120"/>
         <w:rPr>
           <w:rFonts w:asciiTheme="minorHAnsi" w:hAnsiTheme="minorHAnsi"/>
@@ -12046,7 +12273,7 @@
     </w:p>
     <w:p>
       <w:pPr>
-        <w:pStyle w:val="Ttulo3"/>
+        <w:pStyle w:val="Heading3"/>
         <w:spacing w:before="240" w:after="120"/>
         <w:rPr>
           <w:rFonts w:asciiTheme="minorHAnsi" w:hAnsiTheme="minorHAnsi"/>
@@ -12056,7 +12283,7 @@
     </w:p>
     <w:p>
       <w:pPr>
-        <w:pStyle w:val="Ttulo3"/>
+        <w:pStyle w:val="Heading3"/>
         <w:spacing w:before="240" w:after="120"/>
         <w:rPr>
           <w:rFonts w:asciiTheme="minorHAnsi" w:hAnsiTheme="minorHAnsi"/>
@@ -12066,7 +12293,7 @@
     </w:p>
     <w:p>
       <w:pPr>
-        <w:pStyle w:val="Ttulo3"/>
+        <w:pStyle w:val="Heading3"/>
         <w:spacing w:before="240" w:after="120"/>
         <w:rPr>
           <w:rFonts w:asciiTheme="minorHAnsi" w:hAnsiTheme="minorHAnsi"/>
@@ -12076,7 +12303,7 @@
     </w:p>
     <w:p>
       <w:pPr>
-        <w:pStyle w:val="Ttulo3"/>
+        <w:pStyle w:val="Heading3"/>
         <w:spacing w:before="240" w:after="120"/>
         <w:rPr>
           <w:rFonts w:asciiTheme="minorHAnsi" w:hAnsiTheme="minorHAnsi"/>
@@ -12088,14 +12315,13 @@
           <w:rFonts w:asciiTheme="minorHAnsi" w:hAnsiTheme="minorHAnsi"/>
           <w:sz w:val="24"/>
         </w:rPr>
-        <w:lastRenderedPageBreak/>
         <w:t>Requisitos Não Funcionais</w:t>
       </w:r>
       <w:bookmarkEnd w:id="41"/>
     </w:p>
     <w:tbl>
       <w:tblPr>
-        <w:tblStyle w:val="TabelacomGrelha"/>
+        <w:tblStyle w:val="TableGrid"/>
         <w:tblW w:w="0" w:type="auto"/>
         <w:tblLook w:val="04A0" w:firstRow="1" w:lastRow="0" w:firstColumn="1" w:lastColumn="0" w:noHBand="0" w:noVBand="1"/>
       </w:tblPr>
@@ -12479,7 +12705,7 @@
     <w:p/>
     <w:p>
       <w:pPr>
-        <w:pStyle w:val="Ttulo1"/>
+        <w:pStyle w:val="Heading1"/>
         <w:numPr>
           <w:ilvl w:val="0"/>
           <w:numId w:val="0"/>
@@ -12589,7 +12815,7 @@
     </w:p>
     <w:p>
       <w:pPr>
-        <w:pStyle w:val="Ttulo2"/>
+        <w:pStyle w:val="Heading2"/>
         <w:rPr>
           <w:b w:val="0"/>
           <w:i/>
@@ -12635,7 +12861,7 @@
     </w:p>
     <w:tbl>
       <w:tblPr>
-        <w:tblStyle w:val="TabelacomGrelha"/>
+        <w:tblStyle w:val="TableGrid"/>
         <w:tblW w:w="0" w:type="auto"/>
         <w:tblLook w:val="04A0" w:firstRow="1" w:lastRow="0" w:firstColumn="1" w:lastColumn="0" w:noHBand="0" w:noVBand="1"/>
       </w:tblPr>
@@ -14871,7 +15097,7 @@
     </w:p>
     <w:p>
       <w:pPr>
-        <w:pStyle w:val="Ttulo2"/>
+        <w:pStyle w:val="Heading2"/>
         <w:rPr>
           <w:b w:val="0"/>
           <w:i/>
@@ -14918,7 +15144,7 @@
     </w:p>
     <w:tbl>
       <w:tblPr>
-        <w:tblStyle w:val="TabelacomGrelha"/>
+        <w:tblStyle w:val="TableGrid"/>
         <w:tblW w:w="0" w:type="auto"/>
         <w:tblLook w:val="04A0" w:firstRow="1" w:lastRow="0" w:firstColumn="1" w:lastColumn="0" w:noHBand="0" w:noVBand="1"/>
       </w:tblPr>
@@ -17154,7 +17380,7 @@
     </w:p>
     <w:p>
       <w:pPr>
-        <w:pStyle w:val="Ttulo1"/>
+        <w:pStyle w:val="Heading1"/>
         <w:numPr>
           <w:ilvl w:val="0"/>
           <w:numId w:val="0"/>
@@ -17258,7 +17484,7 @@
 <w:ftr xmlns:wpc="http://schemas.microsoft.com/office/word/2010/wordprocessingCanvas" xmlns:cx="http://schemas.microsoft.com/office/drawing/2014/chartex" xmlns:cx1="http://schemas.microsoft.com/office/drawing/2015/9/8/chartex" xmlns:cx2="http://schemas.microsoft.com/office/drawing/2015/10/21/chartex" xmlns:cx3="http://schemas.microsoft.com/office/drawing/2016/5/9/chartex" xmlns:cx4="http://schemas.microsoft.com/office/drawing/2016/5/10/chartex" xmlns:cx5="http://schemas.microsoft.com/office/drawing/2016/5/11/chartex" xmlns:cx6="http://schemas.microsoft.com/office/drawing/2016/5/12/chartex" xmlns:cx7="http://schemas.microsoft.com/office/drawing/2016/5/13/chartex" xmlns:cx8="http://schemas.microsoft.com/office/drawing/2016/5/14/chartex" xmlns:mc="http://schemas.openxmlformats.org/markup-compatibility/2006" xmlns:aink="http://schemas.microsoft.com/office/drawing/2016/ink" xmlns:am3d="http://schemas.microsoft.com/office/drawing/2017/model3d" xmlns:o="urn:schemas-microsoft-com:office:office" xmlns:r="http://schemas.openxmlformats.org/officeDocument/2006/relationships" xmlns:m="http://schemas.openxmlformats.org/officeDocument/2006/math" xmlns:v="urn:schemas-microsoft-com:vml" xmlns:wp14="http://schemas.microsoft.com/office/word/2010/wordprocessingDrawing" xmlns:wp="http://schemas.openxmlformats.org/drawingml/2006/wordprocessingDrawing" xmlns:w10="urn:schemas-microsoft-com:office:word" xmlns:w="http://schemas.openxmlformats.org/wordprocessingml/2006/main" xmlns:w14="http://schemas.microsoft.com/office/word/2010/wordml" xmlns:w15="http://schemas.microsoft.com/office/word/2012/wordml" xmlns:w16cex="http://schemas.microsoft.com/office/word/2018/wordml/cex" xmlns:w16cid="http://schemas.microsoft.com/office/word/2016/wordml/cid" xmlns:w16="http://schemas.microsoft.com/office/word/2018/wordml" xmlns:w16se="http://schemas.microsoft.com/office/word/2015/wordml/symex" xmlns:wpg="http://schemas.microsoft.com/office/word/2010/wordprocessingGroup" xmlns:wpi="http://schemas.microsoft.com/office/word/2010/wordprocessingInk" xmlns:wne="http://schemas.microsoft.com/office/word/2006/wordml" xmlns:wps="http://schemas.microsoft.com/office/word/2010/wordprocessingShape" mc:Ignorable="w14 w15 w16se w16cid w16 w16cex wp14">
   <w:p>
     <w:pPr>
-      <w:pStyle w:val="Rodap"/>
+      <w:pStyle w:val="Footer"/>
       <w:pBdr>
         <w:top w:val="single" w:sz="4" w:space="1" w:color="auto"/>
       </w:pBdr>
@@ -17359,11 +17585,11 @@
   <w:footnote w:id="1">
     <w:p>
       <w:pPr>
-        <w:pStyle w:val="Textodenotaderodap"/>
-      </w:pPr>
-      <w:r>
-        <w:rPr>
-          <w:rStyle w:val="Refdenotaderodap"/>
+        <w:pStyle w:val="FootnoteText"/>
+      </w:pPr>
+      <w:r>
+        <w:rPr>
+          <w:rStyle w:val="FootnoteReference"/>
         </w:rPr>
         <w:footnoteRef/>
       </w:r>
@@ -17382,7 +17608,7 @@
 <w:hdr xmlns:wpc="http://schemas.microsoft.com/office/word/2010/wordprocessingCanvas" xmlns:cx="http://schemas.microsoft.com/office/drawing/2014/chartex" xmlns:cx1="http://schemas.microsoft.com/office/drawing/2015/9/8/chartex" xmlns:cx2="http://schemas.microsoft.com/office/drawing/2015/10/21/chartex" xmlns:cx3="http://schemas.microsoft.com/office/drawing/2016/5/9/chartex" xmlns:cx4="http://schemas.microsoft.com/office/drawing/2016/5/10/chartex" xmlns:cx5="http://schemas.microsoft.com/office/drawing/2016/5/11/chartex" xmlns:cx6="http://schemas.microsoft.com/office/drawing/2016/5/12/chartex" xmlns:cx7="http://schemas.microsoft.com/office/drawing/2016/5/13/chartex" xmlns:cx8="http://schemas.microsoft.com/office/drawing/2016/5/14/chartex" xmlns:mc="http://schemas.openxmlformats.org/markup-compatibility/2006" xmlns:aink="http://schemas.microsoft.com/office/drawing/2016/ink" xmlns:am3d="http://schemas.microsoft.com/office/drawing/2017/model3d" xmlns:o="urn:schemas-microsoft-com:office:office" xmlns:r="http://schemas.openxmlformats.org/officeDocument/2006/relationships" xmlns:m="http://schemas.openxmlformats.org/officeDocument/2006/math" xmlns:v="urn:schemas-microsoft-com:vml" xmlns:wp14="http://schemas.microsoft.com/office/word/2010/wordprocessingDrawing" xmlns:wp="http://schemas.openxmlformats.org/drawingml/2006/wordprocessingDrawing" xmlns:w10="urn:schemas-microsoft-com:office:word" xmlns:w="http://schemas.openxmlformats.org/wordprocessingml/2006/main" xmlns:w14="http://schemas.microsoft.com/office/word/2010/wordml" xmlns:w15="http://schemas.microsoft.com/office/word/2012/wordml" xmlns:w16cex="http://schemas.microsoft.com/office/word/2018/wordml/cex" xmlns:w16cid="http://schemas.microsoft.com/office/word/2016/wordml/cid" xmlns:w16="http://schemas.microsoft.com/office/word/2018/wordml" xmlns:w16se="http://schemas.microsoft.com/office/word/2015/wordml/symex" xmlns:wpg="http://schemas.microsoft.com/office/word/2010/wordprocessingGroup" xmlns:wpi="http://schemas.microsoft.com/office/word/2010/wordprocessingInk" xmlns:wne="http://schemas.microsoft.com/office/word/2006/wordml" xmlns:wps="http://schemas.microsoft.com/office/word/2010/wordprocessingShape" mc:Ignorable="w14 w15 w16se w16cid w16 w16cex wp14">
   <w:p>
     <w:pPr>
-      <w:pStyle w:val="Cabealho"/>
+      <w:pStyle w:val="Header"/>
       <w:pBdr>
         <w:bottom w:val="single" w:sz="4" w:space="1" w:color="auto"/>
       </w:pBdr>
@@ -17480,7 +17706,7 @@
 <w:hdr xmlns:wpc="http://schemas.microsoft.com/office/word/2010/wordprocessingCanvas" xmlns:cx="http://schemas.microsoft.com/office/drawing/2014/chartex" xmlns:cx1="http://schemas.microsoft.com/office/drawing/2015/9/8/chartex" xmlns:cx2="http://schemas.microsoft.com/office/drawing/2015/10/21/chartex" xmlns:cx3="http://schemas.microsoft.com/office/drawing/2016/5/9/chartex" xmlns:cx4="http://schemas.microsoft.com/office/drawing/2016/5/10/chartex" xmlns:cx5="http://schemas.microsoft.com/office/drawing/2016/5/11/chartex" xmlns:cx6="http://schemas.microsoft.com/office/drawing/2016/5/12/chartex" xmlns:cx7="http://schemas.microsoft.com/office/drawing/2016/5/13/chartex" xmlns:cx8="http://schemas.microsoft.com/office/drawing/2016/5/14/chartex" xmlns:mc="http://schemas.openxmlformats.org/markup-compatibility/2006" xmlns:aink="http://schemas.microsoft.com/office/drawing/2016/ink" xmlns:am3d="http://schemas.microsoft.com/office/drawing/2017/model3d" xmlns:o="urn:schemas-microsoft-com:office:office" xmlns:r="http://schemas.openxmlformats.org/officeDocument/2006/relationships" xmlns:m="http://schemas.openxmlformats.org/officeDocument/2006/math" xmlns:v="urn:schemas-microsoft-com:vml" xmlns:wp14="http://schemas.microsoft.com/office/word/2010/wordprocessingDrawing" xmlns:wp="http://schemas.openxmlformats.org/drawingml/2006/wordprocessingDrawing" xmlns:w10="urn:schemas-microsoft-com:office:word" xmlns:w="http://schemas.openxmlformats.org/wordprocessingml/2006/main" xmlns:w14="http://schemas.microsoft.com/office/word/2010/wordml" xmlns:w15="http://schemas.microsoft.com/office/word/2012/wordml" xmlns:w16cex="http://schemas.microsoft.com/office/word/2018/wordml/cex" xmlns:w16cid="http://schemas.microsoft.com/office/word/2016/wordml/cid" xmlns:w16="http://schemas.microsoft.com/office/word/2018/wordml" xmlns:w16se="http://schemas.microsoft.com/office/word/2015/wordml/symex" xmlns:wpg="http://schemas.microsoft.com/office/word/2010/wordprocessingGroup" xmlns:wpi="http://schemas.microsoft.com/office/word/2010/wordprocessingInk" xmlns:wne="http://schemas.microsoft.com/office/word/2006/wordml" xmlns:wps="http://schemas.microsoft.com/office/word/2010/wordprocessingShape" mc:Ignorable="w14 w15 w16se w16cid w16 w16cex wp14">
   <w:p>
     <w:pPr>
-      <w:pStyle w:val="Cabealho"/>
+      <w:pStyle w:val="Header"/>
       <w:jc w:val="center"/>
     </w:pPr>
     <w:r>
@@ -20454,7 +20680,7 @@
     <w:lvl w:ilvl="0">
       <w:start w:val="1"/>
       <w:numFmt w:val="decimal"/>
-      <w:pStyle w:val="Ttulo1"/>
+      <w:pStyle w:val="Heading1"/>
       <w:lvlText w:val="%1"/>
       <w:lvlJc w:val="left"/>
       <w:pPr>
@@ -21412,10 +21638,10 @@
       <w:lang w:val="pt-PT"/>
     </w:rPr>
   </w:style>
-  <w:style w:type="paragraph" w:styleId="Ttulo1">
+  <w:style w:type="paragraph" w:styleId="Heading1">
     <w:name w:val="heading 1"/>
     <w:basedOn w:val="Normal"/>
-    <w:link w:val="Ttulo1Carter"/>
+    <w:link w:val="Heading1Char"/>
     <w:uiPriority w:val="9"/>
     <w:rsid w:val="0021036C"/>
     <w:pPr>
@@ -21429,10 +21655,10 @@
       <w:sz w:val="28"/>
     </w:rPr>
   </w:style>
-  <w:style w:type="paragraph" w:styleId="Ttulo2">
+  <w:style w:type="paragraph" w:styleId="Heading2">
     <w:name w:val="heading 2"/>
     <w:basedOn w:val="Normal"/>
-    <w:link w:val="Ttulo2Carter"/>
+    <w:link w:val="Heading2Char"/>
     <w:uiPriority w:val="9"/>
     <w:rsid w:val="00FE6892"/>
     <w:pPr>
@@ -21447,10 +21673,10 @@
       <w:szCs w:val="36"/>
     </w:rPr>
   </w:style>
-  <w:style w:type="paragraph" w:styleId="Ttulo3">
+  <w:style w:type="paragraph" w:styleId="Heading3">
     <w:name w:val="heading 3"/>
     <w:basedOn w:val="Normal"/>
-    <w:link w:val="Ttulo3Carter"/>
+    <w:link w:val="Heading3Char"/>
     <w:uiPriority w:val="9"/>
     <w:rsid w:val="00FE6892"/>
     <w:pPr>
@@ -21466,11 +21692,11 @@
       <w:szCs w:val="24"/>
     </w:rPr>
   </w:style>
-  <w:style w:type="paragraph" w:styleId="Ttulo4">
+  <w:style w:type="paragraph" w:styleId="Heading4">
     <w:name w:val="heading 4"/>
     <w:basedOn w:val="Normal"/>
     <w:next w:val="Normal"/>
-    <w:link w:val="Ttulo4Carter"/>
+    <w:link w:val="Heading4Char"/>
     <w:uiPriority w:val="9"/>
     <w:semiHidden/>
     <w:unhideWhenUsed/>
@@ -21488,11 +21714,11 @@
       <w:color w:val="2E74B5" w:themeColor="accent1" w:themeShade="BF"/>
     </w:rPr>
   </w:style>
-  <w:style w:type="paragraph" w:styleId="Ttulo5">
+  <w:style w:type="paragraph" w:styleId="Heading5">
     <w:name w:val="heading 5"/>
     <w:basedOn w:val="Normal"/>
     <w:next w:val="Normal"/>
-    <w:link w:val="Ttulo5Carter"/>
+    <w:link w:val="Heading5Char"/>
     <w:uiPriority w:val="9"/>
     <w:semiHidden/>
     <w:unhideWhenUsed/>
@@ -21509,13 +21735,13 @@
       <w:color w:val="2E74B5" w:themeColor="accent1" w:themeShade="BF"/>
     </w:rPr>
   </w:style>
-  <w:style w:type="character" w:default="1" w:styleId="Tipodeletrapredefinidodopargrafo">
+  <w:style w:type="character" w:default="1" w:styleId="DefaultParagraphFont">
     <w:name w:val="Default Paragraph Font"/>
     <w:uiPriority w:val="1"/>
     <w:semiHidden/>
     <w:unhideWhenUsed/>
   </w:style>
-  <w:style w:type="table" w:default="1" w:styleId="Tabelanormal">
+  <w:style w:type="table" w:default="1" w:styleId="TableNormal">
     <w:name w:val="Normal Table"/>
     <w:uiPriority w:val="99"/>
     <w:semiHidden/>
@@ -21530,16 +21756,16 @@
       </w:tblCellMar>
     </w:tblPr>
   </w:style>
-  <w:style w:type="numbering" w:default="1" w:styleId="Semlista">
+  <w:style w:type="numbering" w:default="1" w:styleId="NoList">
     <w:name w:val="No List"/>
     <w:uiPriority w:val="99"/>
     <w:semiHidden/>
     <w:unhideWhenUsed/>
   </w:style>
-  <w:style w:type="paragraph" w:styleId="PargrafodaLista">
+  <w:style w:type="paragraph" w:styleId="ListParagraph">
     <w:name w:val="List Paragraph"/>
     <w:basedOn w:val="Normal"/>
-    <w:link w:val="PargrafodaListaCarter"/>
+    <w:link w:val="ListParagraphChar"/>
     <w:uiPriority w:val="34"/>
     <w:qFormat/>
     <w:rsid w:val="00D6127C"/>
@@ -21548,10 +21774,10 @@
       <w:contextualSpacing/>
     </w:pPr>
   </w:style>
-  <w:style w:type="character" w:customStyle="1" w:styleId="Ttulo1Carter">
-    <w:name w:val="Título 1 Caráter"/>
-    <w:basedOn w:val="Tipodeletrapredefinidodopargrafo"/>
-    <w:link w:val="Ttulo1"/>
+  <w:style w:type="character" w:customStyle="1" w:styleId="Heading1Char">
+    <w:name w:val="Heading 1 Char"/>
+    <w:basedOn w:val="DefaultParagraphFont"/>
+    <w:link w:val="Heading1"/>
     <w:uiPriority w:val="9"/>
     <w:rsid w:val="0021036C"/>
     <w:rPr>
@@ -21561,10 +21787,10 @@
       <w:lang w:val="pt-PT"/>
     </w:rPr>
   </w:style>
-  <w:style w:type="character" w:customStyle="1" w:styleId="Ttulo2Carter">
-    <w:name w:val="Título 2 Caráter"/>
-    <w:basedOn w:val="Tipodeletrapredefinidodopargrafo"/>
-    <w:link w:val="Ttulo2"/>
+  <w:style w:type="character" w:customStyle="1" w:styleId="Heading2Char">
+    <w:name w:val="Heading 2 Char"/>
+    <w:basedOn w:val="DefaultParagraphFont"/>
+    <w:link w:val="Heading2"/>
     <w:uiPriority w:val="9"/>
     <w:rsid w:val="00FE6892"/>
     <w:rPr>
@@ -21576,10 +21802,10 @@
       <w:lang w:val="pt-PT"/>
     </w:rPr>
   </w:style>
-  <w:style w:type="character" w:customStyle="1" w:styleId="Ttulo3Carter">
-    <w:name w:val="Título 3 Caráter"/>
-    <w:basedOn w:val="Tipodeletrapredefinidodopargrafo"/>
-    <w:link w:val="Ttulo3"/>
+  <w:style w:type="character" w:customStyle="1" w:styleId="Heading3Char">
+    <w:name w:val="Heading 3 Char"/>
+    <w:basedOn w:val="DefaultParagraphFont"/>
+    <w:link w:val="Heading3"/>
     <w:uiPriority w:val="9"/>
     <w:rsid w:val="00FE6892"/>
     <w:rPr>
@@ -21592,9 +21818,9 @@
       <w:lang w:val="pt-PT"/>
     </w:rPr>
   </w:style>
-  <w:style w:type="character" w:styleId="Hiperligao">
+  <w:style w:type="character" w:styleId="Hyperlink">
     <w:name w:val="Hyperlink"/>
-    <w:basedOn w:val="Tipodeletrapredefinidodopargrafo"/>
+    <w:basedOn w:val="DefaultParagraphFont"/>
     <w:uiPriority w:val="99"/>
     <w:unhideWhenUsed/>
     <w:rsid w:val="00FE6892"/>
@@ -21607,9 +21833,9 @@
       <w:shd w:val="clear" w:color="auto" w:fill="auto"/>
     </w:rPr>
   </w:style>
-  <w:style w:type="character" w:styleId="Forte">
+  <w:style w:type="character" w:styleId="Strong">
     <w:name w:val="Strong"/>
-    <w:basedOn w:val="Tipodeletrapredefinidodopargrafo"/>
+    <w:basedOn w:val="DefaultParagraphFont"/>
     <w:uiPriority w:val="22"/>
     <w:qFormat/>
     <w:rsid w:val="00FE6892"/>
@@ -21653,9 +21879,9 @@
       <w:sz w:val="28"/>
     </w:rPr>
   </w:style>
-  <w:style w:type="table" w:styleId="TabelacomGrelha">
+  <w:style w:type="table" w:styleId="TableGrid">
     <w:name w:val="Table Grid"/>
-    <w:basedOn w:val="Tabelanormal"/>
+    <w:basedOn w:val="TableNormal"/>
     <w:uiPriority w:val="39"/>
     <w:rsid w:val="00FE6892"/>
     <w:pPr>
@@ -21677,10 +21903,10 @@
       </w:tblBorders>
     </w:tblPr>
   </w:style>
-  <w:style w:type="paragraph" w:styleId="Cabealho">
+  <w:style w:type="paragraph" w:styleId="Header">
     <w:name w:val="header"/>
     <w:basedOn w:val="Normal"/>
-    <w:link w:val="CabealhoCarter"/>
+    <w:link w:val="HeaderChar"/>
     <w:uiPriority w:val="99"/>
     <w:unhideWhenUsed/>
     <w:rsid w:val="00626462"/>
@@ -21692,17 +21918,17 @@
       <w:spacing w:after="0" w:line="240" w:lineRule="auto"/>
     </w:pPr>
   </w:style>
-  <w:style w:type="character" w:customStyle="1" w:styleId="CabealhoCarter">
-    <w:name w:val="Cabeçalho Caráter"/>
-    <w:basedOn w:val="Tipodeletrapredefinidodopargrafo"/>
-    <w:link w:val="Cabealho"/>
+  <w:style w:type="character" w:customStyle="1" w:styleId="HeaderChar">
+    <w:name w:val="Header Char"/>
+    <w:basedOn w:val="DefaultParagraphFont"/>
+    <w:link w:val="Header"/>
     <w:uiPriority w:val="99"/>
     <w:rsid w:val="00626462"/>
   </w:style>
-  <w:style w:type="paragraph" w:styleId="Rodap">
+  <w:style w:type="paragraph" w:styleId="Footer">
     <w:name w:val="footer"/>
     <w:basedOn w:val="Normal"/>
-    <w:link w:val="RodapCarter"/>
+    <w:link w:val="FooterChar"/>
     <w:uiPriority w:val="99"/>
     <w:unhideWhenUsed/>
     <w:rsid w:val="00626462"/>
@@ -21714,18 +21940,18 @@
       <w:spacing w:after="0" w:line="240" w:lineRule="auto"/>
     </w:pPr>
   </w:style>
-  <w:style w:type="character" w:customStyle="1" w:styleId="RodapCarter">
-    <w:name w:val="Rodapé Caráter"/>
-    <w:basedOn w:val="Tipodeletrapredefinidodopargrafo"/>
-    <w:link w:val="Rodap"/>
+  <w:style w:type="character" w:customStyle="1" w:styleId="FooterChar">
+    <w:name w:val="Footer Char"/>
+    <w:basedOn w:val="DefaultParagraphFont"/>
+    <w:link w:val="Footer"/>
     <w:uiPriority w:val="99"/>
     <w:rsid w:val="00626462"/>
   </w:style>
-  <w:style w:type="paragraph" w:styleId="Ttulo">
+  <w:style w:type="paragraph" w:styleId="Title">
     <w:name w:val="Title"/>
     <w:basedOn w:val="Normal"/>
     <w:next w:val="Normal"/>
-    <w:link w:val="TtuloCarter"/>
+    <w:link w:val="TitleChar"/>
     <w:uiPriority w:val="10"/>
     <w:qFormat/>
     <w:rsid w:val="005B787B"/>
@@ -21741,10 +21967,10 @@
       <w:szCs w:val="56"/>
     </w:rPr>
   </w:style>
-  <w:style w:type="character" w:customStyle="1" w:styleId="TtuloCarter">
-    <w:name w:val="Título Caráter"/>
-    <w:basedOn w:val="Tipodeletrapredefinidodopargrafo"/>
-    <w:link w:val="Ttulo"/>
+  <w:style w:type="character" w:customStyle="1" w:styleId="TitleChar">
+    <w:name w:val="Title Char"/>
+    <w:basedOn w:val="DefaultParagraphFont"/>
+    <w:link w:val="Title"/>
     <w:uiPriority w:val="10"/>
     <w:rsid w:val="005B787B"/>
     <w:rPr>
@@ -21850,9 +22076,9 @@
       </w:numPr>
     </w:pPr>
   </w:style>
-  <w:style w:type="paragraph" w:styleId="Cabealhodondice">
+  <w:style w:type="paragraph" w:styleId="TOCHeading">
     <w:name w:val="TOC Heading"/>
-    <w:basedOn w:val="Ttulo1"/>
+    <w:basedOn w:val="Heading1"/>
     <w:next w:val="Normal"/>
     <w:uiPriority w:val="39"/>
     <w:unhideWhenUsed/>
@@ -21874,7 +22100,7 @@
       <w:lang w:val="en-US"/>
     </w:rPr>
   </w:style>
-  <w:style w:type="paragraph" w:styleId="ndice2">
+  <w:style w:type="paragraph" w:styleId="TOC2">
     <w:name w:val="toc 2"/>
     <w:basedOn w:val="Normal"/>
     <w:next w:val="Normal"/>
@@ -21898,7 +22124,7 @@
       <w:sz w:val="16"/>
     </w:rPr>
   </w:style>
-  <w:style w:type="paragraph" w:styleId="ndice1">
+  <w:style w:type="paragraph" w:styleId="TOC1">
     <w:name w:val="toc 1"/>
     <w:basedOn w:val="Normal"/>
     <w:next w:val="Normal"/>
@@ -21923,7 +22149,7 @@
       <w:sz w:val="18"/>
     </w:rPr>
   </w:style>
-  <w:style w:type="paragraph" w:styleId="ndice3">
+  <w:style w:type="paragraph" w:styleId="TOC3">
     <w:name w:val="toc 3"/>
     <w:basedOn w:val="Normal"/>
     <w:next w:val="Normal"/>
@@ -21942,7 +22168,7 @@
       <w:iCs/>
     </w:rPr>
   </w:style>
-  <w:style w:type="paragraph" w:styleId="ndice4">
+  <w:style w:type="paragraph" w:styleId="TOC4">
     <w:name w:val="toc 4"/>
     <w:basedOn w:val="Normal"/>
     <w:next w:val="Normal"/>
@@ -21960,7 +22186,7 @@
       <w:szCs w:val="18"/>
     </w:rPr>
   </w:style>
-  <w:style w:type="paragraph" w:styleId="ndice5">
+  <w:style w:type="paragraph" w:styleId="TOC5">
     <w:name w:val="toc 5"/>
     <w:basedOn w:val="Normal"/>
     <w:next w:val="Normal"/>
@@ -21978,7 +22204,7 @@
       <w:szCs w:val="18"/>
     </w:rPr>
   </w:style>
-  <w:style w:type="paragraph" w:styleId="ndice6">
+  <w:style w:type="paragraph" w:styleId="TOC6">
     <w:name w:val="toc 6"/>
     <w:basedOn w:val="Normal"/>
     <w:next w:val="Normal"/>
@@ -21996,7 +22222,7 @@
       <w:szCs w:val="18"/>
     </w:rPr>
   </w:style>
-  <w:style w:type="paragraph" w:styleId="ndice7">
+  <w:style w:type="paragraph" w:styleId="TOC7">
     <w:name w:val="toc 7"/>
     <w:basedOn w:val="Normal"/>
     <w:next w:val="Normal"/>
@@ -22014,7 +22240,7 @@
       <w:szCs w:val="18"/>
     </w:rPr>
   </w:style>
-  <w:style w:type="paragraph" w:styleId="ndice8">
+  <w:style w:type="paragraph" w:styleId="TOC8">
     <w:name w:val="toc 8"/>
     <w:basedOn w:val="Normal"/>
     <w:next w:val="Normal"/>
@@ -22032,7 +22258,7 @@
       <w:szCs w:val="18"/>
     </w:rPr>
   </w:style>
-  <w:style w:type="paragraph" w:styleId="ndice9">
+  <w:style w:type="paragraph" w:styleId="TOC9">
     <w:name w:val="toc 9"/>
     <w:basedOn w:val="Normal"/>
     <w:next w:val="Normal"/>
@@ -22080,9 +22306,9 @@
       </w:numPr>
     </w:pPr>
   </w:style>
-  <w:style w:type="character" w:styleId="Refdecomentrio">
+  <w:style w:type="character" w:styleId="CommentReference">
     <w:name w:val="annotation reference"/>
-    <w:basedOn w:val="Tipodeletrapredefinidodopargrafo"/>
+    <w:basedOn w:val="DefaultParagraphFont"/>
     <w:uiPriority w:val="99"/>
     <w:semiHidden/>
     <w:unhideWhenUsed/>
@@ -22092,10 +22318,10 @@
       <w:szCs w:val="16"/>
     </w:rPr>
   </w:style>
-  <w:style w:type="paragraph" w:styleId="Textodecomentrio">
+  <w:style w:type="paragraph" w:styleId="CommentText">
     <w:name w:val="annotation text"/>
     <w:basedOn w:val="Normal"/>
-    <w:link w:val="TextodecomentrioCarter"/>
+    <w:link w:val="CommentTextChar"/>
     <w:uiPriority w:val="99"/>
     <w:semiHidden/>
     <w:unhideWhenUsed/>
@@ -22104,10 +22330,10 @@
       <w:spacing w:line="240" w:lineRule="auto"/>
     </w:pPr>
   </w:style>
-  <w:style w:type="character" w:customStyle="1" w:styleId="TextodecomentrioCarter">
-    <w:name w:val="Texto de comentário Caráter"/>
-    <w:basedOn w:val="Tipodeletrapredefinidodopargrafo"/>
-    <w:link w:val="Textodecomentrio"/>
+  <w:style w:type="character" w:customStyle="1" w:styleId="CommentTextChar">
+    <w:name w:val="Comment Text Char"/>
+    <w:basedOn w:val="DefaultParagraphFont"/>
+    <w:link w:val="CommentText"/>
     <w:uiPriority w:val="99"/>
     <w:semiHidden/>
     <w:rsid w:val="00301385"/>
@@ -22117,11 +22343,11 @@
       <w:lang w:val="pt-PT"/>
     </w:rPr>
   </w:style>
-  <w:style w:type="paragraph" w:styleId="Assuntodecomentrio">
+  <w:style w:type="paragraph" w:styleId="CommentSubject">
     <w:name w:val="annotation subject"/>
-    <w:basedOn w:val="Textodecomentrio"/>
-    <w:next w:val="Textodecomentrio"/>
-    <w:link w:val="AssuntodecomentrioCarter"/>
+    <w:basedOn w:val="CommentText"/>
+    <w:next w:val="CommentText"/>
+    <w:link w:val="CommentSubjectChar"/>
     <w:uiPriority w:val="99"/>
     <w:semiHidden/>
     <w:unhideWhenUsed/>
@@ -22131,10 +22357,10 @@
       <w:bCs/>
     </w:rPr>
   </w:style>
-  <w:style w:type="character" w:customStyle="1" w:styleId="AssuntodecomentrioCarter">
-    <w:name w:val="Assunto de comentário Caráter"/>
-    <w:basedOn w:val="TextodecomentrioCarter"/>
-    <w:link w:val="Assuntodecomentrio"/>
+  <w:style w:type="character" w:customStyle="1" w:styleId="CommentSubjectChar">
+    <w:name w:val="Comment Subject Char"/>
+    <w:basedOn w:val="CommentTextChar"/>
+    <w:link w:val="CommentSubject"/>
     <w:uiPriority w:val="99"/>
     <w:semiHidden/>
     <w:rsid w:val="00301385"/>
@@ -22146,10 +22372,10 @@
       <w:lang w:val="pt-PT"/>
     </w:rPr>
   </w:style>
-  <w:style w:type="paragraph" w:styleId="Textodebalo">
+  <w:style w:type="paragraph" w:styleId="BalloonText">
     <w:name w:val="Balloon Text"/>
     <w:basedOn w:val="Normal"/>
-    <w:link w:val="TextodebaloCarter"/>
+    <w:link w:val="BalloonTextChar"/>
     <w:uiPriority w:val="99"/>
     <w:semiHidden/>
     <w:unhideWhenUsed/>
@@ -22163,10 +22389,10 @@
       <w:szCs w:val="18"/>
     </w:rPr>
   </w:style>
-  <w:style w:type="character" w:customStyle="1" w:styleId="TextodebaloCarter">
-    <w:name w:val="Texto de balão Caráter"/>
-    <w:basedOn w:val="Tipodeletrapredefinidodopargrafo"/>
-    <w:link w:val="Textodebalo"/>
+  <w:style w:type="character" w:customStyle="1" w:styleId="BalloonTextChar">
+    <w:name w:val="Balloon Text Char"/>
+    <w:basedOn w:val="DefaultParagraphFont"/>
+    <w:link w:val="BalloonText"/>
     <w:uiPriority w:val="99"/>
     <w:semiHidden/>
     <w:rsid w:val="00301385"/>
@@ -22177,10 +22403,10 @@
       <w:lang w:val="pt-PT"/>
     </w:rPr>
   </w:style>
-  <w:style w:type="character" w:customStyle="1" w:styleId="Ttulo4Carter">
-    <w:name w:val="Título 4 Caráter"/>
-    <w:basedOn w:val="Tipodeletrapredefinidodopargrafo"/>
-    <w:link w:val="Ttulo4"/>
+  <w:style w:type="character" w:customStyle="1" w:styleId="Heading4Char">
+    <w:name w:val="Heading 4 Char"/>
+    <w:basedOn w:val="DefaultParagraphFont"/>
+    <w:link w:val="Heading4"/>
     <w:uiPriority w:val="9"/>
     <w:semiHidden/>
     <w:rsid w:val="00B70C45"/>
@@ -22194,10 +22420,10 @@
       <w:lang w:val="pt-PT"/>
     </w:rPr>
   </w:style>
-  <w:style w:type="character" w:customStyle="1" w:styleId="Ttulo5Carter">
-    <w:name w:val="Título 5 Caráter"/>
-    <w:basedOn w:val="Tipodeletrapredefinidodopargrafo"/>
-    <w:link w:val="Ttulo5"/>
+  <w:style w:type="character" w:customStyle="1" w:styleId="Heading5Char">
+    <w:name w:val="Heading 5 Char"/>
+    <w:basedOn w:val="DefaultParagraphFont"/>
+    <w:link w:val="Heading5"/>
     <w:uiPriority w:val="9"/>
     <w:semiHidden/>
     <w:rsid w:val="00B70C45"/>
@@ -22209,10 +22435,10 @@
       <w:lang w:val="pt-PT"/>
     </w:rPr>
   </w:style>
-  <w:style w:type="paragraph" w:styleId="Textodenotaderodap">
+  <w:style w:type="paragraph" w:styleId="FootnoteText">
     <w:name w:val="footnote text"/>
     <w:basedOn w:val="Normal"/>
-    <w:link w:val="TextodenotaderodapCarter"/>
+    <w:link w:val="FootnoteTextChar"/>
     <w:uiPriority w:val="99"/>
     <w:semiHidden/>
     <w:unhideWhenUsed/>
@@ -22221,10 +22447,10 @@
       <w:spacing w:after="0" w:line="240" w:lineRule="auto"/>
     </w:pPr>
   </w:style>
-  <w:style w:type="character" w:customStyle="1" w:styleId="TextodenotaderodapCarter">
-    <w:name w:val="Texto de nota de rodapé Caráter"/>
-    <w:basedOn w:val="Tipodeletrapredefinidodopargrafo"/>
-    <w:link w:val="Textodenotaderodap"/>
+  <w:style w:type="character" w:customStyle="1" w:styleId="FootnoteTextChar">
+    <w:name w:val="Footnote Text Char"/>
+    <w:basedOn w:val="DefaultParagraphFont"/>
+    <w:link w:val="FootnoteText"/>
     <w:uiPriority w:val="99"/>
     <w:semiHidden/>
     <w:rsid w:val="00EF2690"/>
@@ -22234,9 +22460,9 @@
       <w:lang w:val="pt-PT"/>
     </w:rPr>
   </w:style>
-  <w:style w:type="character" w:styleId="Refdenotaderodap">
+  <w:style w:type="character" w:styleId="FootnoteReference">
     <w:name w:val="footnote reference"/>
-    <w:basedOn w:val="Tipodeletrapredefinidodopargrafo"/>
+    <w:basedOn w:val="DefaultParagraphFont"/>
     <w:uiPriority w:val="99"/>
     <w:semiHidden/>
     <w:unhideWhenUsed/>
@@ -22345,12 +22571,12 @@
   </w:style>
   <w:style w:type="character" w:customStyle="1" w:styleId="apple-converted-space">
     <w:name w:val="apple-converted-space"/>
-    <w:basedOn w:val="Tipodeletrapredefinidodopargrafo"/>
+    <w:basedOn w:val="DefaultParagraphFont"/>
     <w:rsid w:val="005439AE"/>
   </w:style>
-  <w:style w:type="character" w:customStyle="1" w:styleId="PargrafodaListaCarter">
-    <w:name w:val="Parágrafo da Lista Caráter"/>
-    <w:link w:val="PargrafodaLista"/>
+  <w:style w:type="character" w:customStyle="1" w:styleId="ListParagraphChar">
+    <w:name w:val="List Paragraph Char"/>
+    <w:link w:val="ListParagraph"/>
     <w:rsid w:val="005439AE"/>
     <w:rPr>
       <w:sz w:val="20"/>

</xml_diff>